<commit_message>
Exams archived and solutions I found + fixes
</commit_message>
<xml_diff>
--- a/Notes/Computability Exercises Swiss Knife.docx
+++ b/Notes/Computability Exercises Swiss Knife.docx
@@ -15059,6 +15059,173 @@
     </w:p>
     <w:p>
       <w:pPr>
+        <w:rPr>
+          <w:lang w:val="en-US"/>
+        </w:rPr>
+      </w:pPr>
+      <w:r>
+        <w:rPr>
+          <w:lang w:val="en-US"/>
+        </w:rPr>
+        <w:t>To note:</w:t>
+      </w:r>
+    </w:p>
+    <w:p>
+      <w:pPr>
+        <w:pStyle w:val="Paragrafoelenco"/>
+        <w:numPr>
+          <w:ilvl w:val="0"/>
+          <w:numId w:val="7"/>
+        </w:numPr>
+        <w:rPr>
+          <w:u w:val="single"/>
+          <w:lang w:val="en-US"/>
+        </w:rPr>
+      </w:pPr>
+      <m:oMath>
+        <m:r>
+          <w:rPr>
+            <w:rFonts w:ascii="Cambria Math" w:hAnsi="Cambria Math"/>
+            <w:lang w:val="en-US"/>
+          </w:rPr>
+          <m:t>K</m:t>
+        </m:r>
+        <m:sSub>
+          <m:sSubPr>
+            <m:ctrlPr>
+              <w:rPr>
+                <w:rFonts w:ascii="Cambria Math" w:hAnsi="Cambria Math"/>
+                <w:i/>
+                <w:lang w:val="en-US"/>
+              </w:rPr>
+            </m:ctrlPr>
+          </m:sSubPr>
+          <m:e>
+            <m:r>
+              <w:rPr>
+                <w:rFonts w:ascii="Cambria Math" w:hAnsi="Cambria Math"/>
+                <w:lang w:val="en-US"/>
+              </w:rPr>
+              <m:t>≤</m:t>
+            </m:r>
+          </m:e>
+          <m:sub>
+            <m:r>
+              <w:rPr>
+                <w:rFonts w:ascii="Cambria Math" w:hAnsi="Cambria Math"/>
+                <w:lang w:val="en-US"/>
+              </w:rPr>
+              <m:t>m</m:t>
+            </m:r>
+          </m:sub>
+        </m:sSub>
+        <m:r>
+          <w:rPr>
+            <w:rFonts w:ascii="Cambria Math" w:hAnsi="Cambria Math"/>
+            <w:lang w:val="en-US"/>
+          </w:rPr>
+          <m:t>A</m:t>
+        </m:r>
+      </m:oMath>
+      <w:r>
+        <w:rPr>
+          <w:lang w:val="en-US"/>
+        </w:rPr>
+        <w:t>: to prove a set</w:t>
+      </w:r>
+      <w:r>
+        <w:rPr>
+          <w:lang w:val="en-US"/>
+        </w:rPr>
+        <w:t xml:space="preserve"> is not recursive</w:t>
+      </w:r>
+    </w:p>
+    <w:p>
+      <w:pPr>
+        <w:pStyle w:val="Paragrafoelenco"/>
+        <w:numPr>
+          <w:ilvl w:val="0"/>
+          <w:numId w:val="7"/>
+        </w:numPr>
+        <w:rPr>
+          <w:lang w:val="en-US"/>
+        </w:rPr>
+      </w:pPr>
+      <m:oMath>
+        <m:bar>
+          <m:barPr>
+            <m:pos m:val="top"/>
+            <m:ctrlPr>
+              <w:rPr>
+                <w:rFonts w:ascii="Cambria Math" w:hAnsi="Cambria Math"/>
+                <w:i/>
+                <w:lang w:val="en-US"/>
+              </w:rPr>
+            </m:ctrlPr>
+          </m:barPr>
+          <m:e>
+            <m:r>
+              <w:rPr>
+                <w:rFonts w:ascii="Cambria Math" w:hAnsi="Cambria Math"/>
+                <w:lang w:val="en-US"/>
+              </w:rPr>
+              <m:t>K</m:t>
+            </m:r>
+          </m:e>
+        </m:bar>
+        <m:sSub>
+          <m:sSubPr>
+            <m:ctrlPr>
+              <w:rPr>
+                <w:rFonts w:ascii="Cambria Math" w:hAnsi="Cambria Math"/>
+                <w:i/>
+                <w:lang w:val="en-US"/>
+              </w:rPr>
+            </m:ctrlPr>
+          </m:sSubPr>
+          <m:e>
+            <m:r>
+              <w:rPr>
+                <w:rFonts w:ascii="Cambria Math" w:hAnsi="Cambria Math"/>
+                <w:lang w:val="en-US"/>
+              </w:rPr>
+              <m:t>≤</m:t>
+            </m:r>
+          </m:e>
+          <m:sub>
+            <m:r>
+              <w:rPr>
+                <w:rFonts w:ascii="Cambria Math" w:hAnsi="Cambria Math"/>
+                <w:lang w:val="en-US"/>
+              </w:rPr>
+              <m:t>m</m:t>
+            </m:r>
+          </m:sub>
+        </m:sSub>
+        <m:r>
+          <w:rPr>
+            <w:rFonts w:ascii="Cambria Math" w:hAnsi="Cambria Math"/>
+            <w:lang w:val="en-US"/>
+          </w:rPr>
+          <m:t>A:</m:t>
+        </m:r>
+      </m:oMath>
+      <w:r>
+        <w:rPr>
+          <w:lang w:val="en-US"/>
+        </w:rPr>
+        <w:t xml:space="preserve"> to prove a set is not r.e.</w:t>
+      </w:r>
+    </w:p>
+    <w:p>
+      <w:pPr>
+        <w:rPr>
+          <w:lang w:val="en-US"/>
+        </w:rPr>
+      </w:pPr>
+    </w:p>
+    <w:p>
+      <w:pPr>
         <w:pStyle w:val="Paragrafoelenco"/>
         <w:numPr>
           <w:ilvl w:val="0"/>
@@ -16494,6 +16661,101 @@
           <m:t>∉A</m:t>
         </m:r>
       </m:oMath>
+    </w:p>
+    <w:p>
+      <w:pPr>
+        <w:pStyle w:val="Paragrafoelenco"/>
+        <w:ind w:left="1440"/>
+        <w:rPr>
+          <w:lang w:val="en-US"/>
+        </w:rPr>
+      </w:pPr>
+    </w:p>
+    <w:p>
+      <w:pPr>
+        <w:pStyle w:val="Paragrafoelenco"/>
+        <w:numPr>
+          <w:ilvl w:val="0"/>
+          <w:numId w:val="1"/>
+        </w:numPr>
+        <w:rPr>
+          <w:lang w:val="en-US"/>
+        </w:rPr>
+      </w:pPr>
+      <w:r>
+        <w:rPr>
+          <w:lang w:val="en-US"/>
+        </w:rPr>
+        <w:t xml:space="preserve">Note: if </w:t>
+      </w:r>
+      <m:oMath>
+        <m:r>
+          <w:rPr>
+            <w:rFonts w:ascii="Cambria Math" w:hAnsi="Cambria Math"/>
+            <w:lang w:val="en-US"/>
+          </w:rPr>
+          <m:t>K</m:t>
+        </m:r>
+        <m:sSub>
+          <m:sSubPr>
+            <m:ctrlPr>
+              <w:rPr>
+                <w:rFonts w:ascii="Cambria Math" w:hAnsi="Cambria Math"/>
+                <w:i/>
+                <w:lang w:val="en-US"/>
+              </w:rPr>
+            </m:ctrlPr>
+          </m:sSubPr>
+          <m:e>
+            <m:r>
+              <w:rPr>
+                <w:rFonts w:ascii="Cambria Math" w:hAnsi="Cambria Math"/>
+                <w:lang w:val="en-US"/>
+              </w:rPr>
+              <m:t>&lt;</m:t>
+            </m:r>
+          </m:e>
+          <m:sub>
+            <m:r>
+              <w:rPr>
+                <w:rFonts w:ascii="Cambria Math" w:hAnsi="Cambria Math"/>
+                <w:lang w:val="en-US"/>
+              </w:rPr>
+              <m:t>m</m:t>
+            </m:r>
+          </m:sub>
+        </m:sSub>
+        <m:r>
+          <w:rPr>
+            <w:rFonts w:ascii="Cambria Math" w:hAnsi="Cambria Math"/>
+            <w:lang w:val="en-US"/>
+          </w:rPr>
+          <m:t>A</m:t>
+        </m:r>
+      </m:oMath>
+      <w:r>
+        <w:rPr>
+          <w:rFonts w:eastAsiaTheme="minorEastAsia"/>
+          <w:lang w:val="en-US"/>
+        </w:rPr>
+        <w:t xml:space="preserve">, then </w:t>
+      </w:r>
+      <m:oMath>
+        <m:r>
+          <w:rPr>
+            <w:rFonts w:ascii="Cambria Math" w:eastAsiaTheme="minorEastAsia" w:hAnsi="Cambria Math"/>
+            <w:lang w:val="en-US"/>
+          </w:rPr>
+          <m:t>A</m:t>
+        </m:r>
+      </m:oMath>
+      <w:r>
+        <w:rPr>
+          <w:rFonts w:eastAsiaTheme="minorEastAsia"/>
+          <w:lang w:val="en-US"/>
+        </w:rPr>
+        <w:t xml:space="preserve"> usually is r.e.</w:t>
+      </w:r>
     </w:p>
     <w:p>
       <w:pPr>

</xml_diff>

<commit_message>
Many more corrections and PDF
</commit_message>
<xml_diff>
--- a/Notes/Computability Exercises Swiss Knife.docx
+++ b/Notes/Computability Exercises Swiss Knife.docx
@@ -8757,6 +8757,112 @@
       <w:pPr>
         <w:pStyle w:val="Paragrafoelenco"/>
         <w:numPr>
+          <w:ilvl w:val="2"/>
+          <w:numId w:val="1"/>
+        </w:numPr>
+        <w:rPr>
+          <w:lang w:val="en-US"/>
+        </w:rPr>
+      </w:pPr>
+      <m:oMath>
+        <m:sSub>
+          <m:sSubPr>
+            <m:ctrlPr>
+              <w:rPr>
+                <w:rFonts w:ascii="Cambria Math" w:hAnsi="Cambria Math"/>
+                <w:i/>
+                <w:lang w:val="en-US"/>
+              </w:rPr>
+            </m:ctrlPr>
+          </m:sSubPr>
+          <m:e>
+            <m:r>
+              <w:rPr>
+                <w:rFonts w:ascii="Cambria Math" w:hAnsi="Cambria Math"/>
+                <w:lang w:val="en-US"/>
+              </w:rPr>
+              <m:t>W</m:t>
+            </m:r>
+          </m:e>
+          <m:sub>
+            <m:r>
+              <w:rPr>
+                <w:rFonts w:ascii="Cambria Math" w:hAnsi="Cambria Math"/>
+                <w:lang w:val="en-US"/>
+              </w:rPr>
+              <m:t>x</m:t>
+            </m:r>
+          </m:sub>
+        </m:sSub>
+        <m:r>
+          <w:rPr>
+            <w:rFonts w:ascii="Cambria Math" w:hAnsi="Cambria Math"/>
+            <w:lang w:val="en-US"/>
+          </w:rPr>
+          <m:t>=</m:t>
+        </m:r>
+        <m:d>
+          <m:dPr>
+            <m:begChr m:val="{"/>
+            <m:endChr m:val="|"/>
+            <m:ctrlPr>
+              <w:rPr>
+                <w:rFonts w:ascii="Cambria Math" w:hAnsi="Cambria Math"/>
+                <w:i/>
+                <w:lang w:val="en-US"/>
+              </w:rPr>
+            </m:ctrlPr>
+          </m:dPr>
+          <m:e>
+            <m:r>
+              <w:rPr>
+                <w:rFonts w:ascii="Cambria Math" w:hAnsi="Cambria Math"/>
+                <w:lang w:val="en-US"/>
+              </w:rPr>
+              <m:t xml:space="preserve">y </m:t>
+            </m:r>
+          </m:e>
+        </m:d>
+        <m:r>
+          <w:rPr>
+            <w:rFonts w:ascii="Cambria Math" w:hAnsi="Cambria Math"/>
+            <w:lang w:val="en-US"/>
+          </w:rPr>
+          <m:t xml:space="preserve"> g</m:t>
+        </m:r>
+        <m:d>
+          <m:dPr>
+            <m:ctrlPr>
+              <w:rPr>
+                <w:rFonts w:ascii="Cambria Math" w:hAnsi="Cambria Math"/>
+                <w:i/>
+                <w:lang w:val="en-US"/>
+              </w:rPr>
+            </m:ctrlPr>
+          </m:dPr>
+          <m:e>
+            <m:r>
+              <w:rPr>
+                <w:rFonts w:ascii="Cambria Math" w:hAnsi="Cambria Math"/>
+                <w:lang w:val="en-US"/>
+              </w:rPr>
+              <m:t>x,y</m:t>
+            </m:r>
+          </m:e>
+        </m:d>
+        <m:r>
+          <w:rPr>
+            <w:rFonts w:ascii="Cambria Math" w:hAnsi="Cambria Math"/>
+            <w:lang w:val="en-US"/>
+          </w:rPr>
+          <m:t>↓}</m:t>
+        </m:r>
+      </m:oMath>
+    </w:p>
+    <w:p>
+      <w:pPr>
+        <w:pStyle w:val="Paragrafoelenco"/>
+        <w:numPr>
           <w:ilvl w:val="1"/>
           <w:numId w:val="1"/>
         </w:numPr>
@@ -8822,6 +8928,112 @@
         </w:rPr>
         <w:t xml:space="preserve"> = codomain given by definition</w:t>
       </w:r>
+    </w:p>
+    <w:p>
+      <w:pPr>
+        <w:pStyle w:val="Paragrafoelenco"/>
+        <w:numPr>
+          <w:ilvl w:val="2"/>
+          <w:numId w:val="1"/>
+        </w:numPr>
+        <w:rPr>
+          <w:lang w:val="en-US"/>
+        </w:rPr>
+      </w:pPr>
+      <m:oMath>
+        <m:sSub>
+          <m:sSubPr>
+            <m:ctrlPr>
+              <w:rPr>
+                <w:rFonts w:ascii="Cambria Math" w:hAnsi="Cambria Math"/>
+                <w:i/>
+                <w:lang w:val="en-US"/>
+              </w:rPr>
+            </m:ctrlPr>
+          </m:sSubPr>
+          <m:e>
+            <m:r>
+              <w:rPr>
+                <w:rFonts w:ascii="Cambria Math" w:hAnsi="Cambria Math"/>
+                <w:lang w:val="en-US"/>
+              </w:rPr>
+              <m:t>E</m:t>
+            </m:r>
+          </m:e>
+          <m:sub>
+            <m:r>
+              <w:rPr>
+                <w:rFonts w:ascii="Cambria Math" w:hAnsi="Cambria Math"/>
+                <w:lang w:val="en-US"/>
+              </w:rPr>
+              <m:t>x</m:t>
+            </m:r>
+          </m:sub>
+        </m:sSub>
+        <m:r>
+          <w:rPr>
+            <w:rFonts w:ascii="Cambria Math" w:hAnsi="Cambria Math"/>
+            <w:lang w:val="en-US"/>
+          </w:rPr>
+          <m:t>=</m:t>
+        </m:r>
+        <m:d>
+          <m:dPr>
+            <m:begChr m:val="{"/>
+            <m:endChr m:val="|"/>
+            <m:ctrlPr>
+              <w:rPr>
+                <w:rFonts w:ascii="Cambria Math" w:hAnsi="Cambria Math"/>
+                <w:i/>
+                <w:lang w:val="en-US"/>
+              </w:rPr>
+            </m:ctrlPr>
+          </m:dPr>
+          <m:e>
+            <m:r>
+              <w:rPr>
+                <w:rFonts w:ascii="Cambria Math" w:hAnsi="Cambria Math"/>
+                <w:lang w:val="en-US"/>
+              </w:rPr>
+              <m:t>g</m:t>
+            </m:r>
+            <m:d>
+              <m:dPr>
+                <m:ctrlPr>
+                  <w:rPr>
+                    <w:rFonts w:ascii="Cambria Math" w:hAnsi="Cambria Math"/>
+                    <w:i/>
+                    <w:lang w:val="en-US"/>
+                  </w:rPr>
+                </m:ctrlPr>
+              </m:dPr>
+              <m:e>
+                <m:r>
+                  <w:rPr>
+                    <w:rFonts w:ascii="Cambria Math" w:hAnsi="Cambria Math"/>
+                    <w:lang w:val="en-US"/>
+                  </w:rPr>
+                  <m:t>x,y</m:t>
+                </m:r>
+              </m:e>
+            </m:d>
+            <m:r>
+              <w:rPr>
+                <w:rFonts w:ascii="Cambria Math" w:hAnsi="Cambria Math"/>
+                <w:lang w:val="en-US"/>
+              </w:rPr>
+              <m:t xml:space="preserve"> </m:t>
+            </m:r>
+          </m:e>
+        </m:d>
+        <m:r>
+          <w:rPr>
+            <w:rFonts w:ascii="Cambria Math" w:hAnsi="Cambria Math"/>
+            <w:lang w:val="en-US"/>
+          </w:rPr>
+          <m:t xml:space="preserve"> condition of defined case)</m:t>
+        </m:r>
+      </m:oMath>
     </w:p>
     <w:p>
       <w:pPr>
@@ -15822,14 +16034,7 @@
                     <w:rFonts w:ascii="Cambria Math" w:hAnsi="Cambria Math"/>
                     <w:lang w:val="en-US"/>
                   </w:rPr>
-                  <m:t>(x)</m:t>
-                </m:r>
-                <m:r>
-                  <w:rPr>
-                    <w:rFonts w:ascii="Cambria Math" w:hAnsi="Cambria Math"/>
-                    <w:lang w:val="en-US"/>
-                  </w:rPr>
-                  <m:t>,  &amp;x∈</m:t>
+                  <m:t>(x),  &amp;x∈</m:t>
                 </m:r>
                 <m:sSub>
                   <m:sSubPr>
@@ -17290,21 +17495,7 @@
                     <w:rFonts w:ascii="Cambria Math" w:hAnsi="Cambria Math"/>
                     <w:lang w:val="en-US"/>
                   </w:rPr>
-                  <m:t>y (or value</m:t>
-                </m:r>
-                <m:r>
-                  <w:rPr>
-                    <w:rFonts w:ascii="Cambria Math" w:hAnsi="Cambria Math"/>
-                    <w:lang w:val="en-US"/>
-                  </w:rPr>
-                  <m:t>,usually 0</m:t>
-                </m:r>
-                <m:r>
-                  <w:rPr>
-                    <w:rFonts w:ascii="Cambria Math" w:hAnsi="Cambria Math"/>
-                    <w:lang w:val="en-US"/>
-                  </w:rPr>
-                  <m:t>),  &amp;¬H(x,x,y)</m:t>
+                  <m:t>y (or value,usually 0),  &amp;¬H(x,x,y)</m:t>
                 </m:r>
               </m:e>
               <m:e>
@@ -19637,7 +19828,28 @@
           <w:rFonts w:eastAsiaTheme="minorEastAsia"/>
           <w:lang w:val="en-US"/>
         </w:rPr>
-        <w:t>You conclude since you fixed the point in which all the condition you posed hold</w:t>
+        <w:t>You conclude since you fixed the point in which all the condition</w:t>
+      </w:r>
+      <w:r>
+        <w:rPr>
+          <w:rFonts w:eastAsiaTheme="minorEastAsia"/>
+          <w:lang w:val="en-US"/>
+        </w:rPr>
+        <w:t xml:space="preserve">s </w:t>
+      </w:r>
+      <w:r>
+        <w:rPr>
+          <w:rFonts w:eastAsiaTheme="minorEastAsia"/>
+          <w:lang w:val="en-US"/>
+        </w:rPr>
+        <w:t>you posed hold</w:t>
+      </w:r>
+      <w:r>
+        <w:rPr>
+          <w:rFonts w:eastAsiaTheme="minorEastAsia"/>
+          <w:lang w:val="en-US"/>
+        </w:rPr>
+        <w:t xml:space="preserve"> (simply use second recursion theorem definition)</w:t>
       </w:r>
     </w:p>
     <w:p>

</xml_diff>

<commit_message>
Full exercises saved + notes + things
</commit_message>
<xml_diff>
--- a/Notes/Computability Exercises Swiss Knife.docx
+++ b/Notes/Computability Exercises Swiss Knife.docx
@@ -2684,9 +2684,9 @@
           <w:lang w:val="en-US"/>
         </w:rPr>
       </w:pPr>
-      <w:bookmarkStart w:id="11" w:name="_Toc156116281"/>
-      <w:bookmarkStart w:id="12" w:name="_Toc156739632"/>
-      <w:bookmarkStart w:id="13" w:name="_Toc156895228"/>
+      <w:bookmarkStart w:id="11" w:name="_Toc156739632"/>
+      <w:bookmarkStart w:id="12" w:name="_Toc156895228"/>
+      <w:bookmarkStart w:id="13" w:name="_Toc156116281"/>
       <w:r>
         <w:rPr>
           <w:lang w:val="en-US"/>
@@ -2694,17 +2694,18 @@
         <w:lastRenderedPageBreak/>
         <w:t>Structure Theorem</w:t>
       </w:r>
+      <w:bookmarkEnd w:id="11"/>
       <w:bookmarkEnd w:id="12"/>
-      <w:bookmarkEnd w:id="13"/>
-    </w:p>
-    <w:p>
-      <w:pPr>
-        <w:rPr>
-          <w:lang w:val="en-US"/>
-        </w:rPr>
-      </w:pPr>
-      <w:r>
-        <w:rPr>
+    </w:p>
+    <w:p>
+      <w:pPr>
+        <w:rPr>
+          <w:lang w:val="en-US"/>
+        </w:rPr>
+      </w:pPr>
+      <w:r>
+        <w:rPr>
+          <w:noProof/>
           <w:lang w:val="en-US"/>
         </w:rPr>
         <w:drawing>
@@ -4786,7 +4787,7 @@
         </w:rPr>
         <w:t>Primitive Recursive Functions</w:t>
       </w:r>
-      <w:bookmarkEnd w:id="11"/>
+      <w:bookmarkEnd w:id="13"/>
       <w:bookmarkEnd w:id="16"/>
     </w:p>
     <w:p>
@@ -8704,7 +8705,7 @@
             <w:rFonts w:ascii="Cambria Math" w:hAnsi="Cambria Math"/>
             <w:lang w:val="en-US"/>
           </w:rPr>
-          <m:t>s:</m:t>
+          <m:t>s</m:t>
         </m:r>
         <m:r>
           <m:rPr>
@@ -8714,14 +8715,14 @@
             <w:rFonts w:ascii="Cambria Math" w:hAnsi="Cambria Math"/>
             <w:lang w:val="en-US"/>
           </w:rPr>
-          <m:t>N</m:t>
+          <m:t xml:space="preserve">:N→N </m:t>
         </m:r>
         <m:r>
           <w:rPr>
             <w:rFonts w:ascii="Cambria Math" w:hAnsi="Cambria Math"/>
             <w:lang w:val="en-US"/>
           </w:rPr>
-          <m:t>→</m:t>
+          <m:t>s.t. ∀x, y</m:t>
         </m:r>
         <m:r>
           <m:rPr>
@@ -8731,24 +8732,7 @@
             <w:rFonts w:ascii="Cambria Math" w:hAnsi="Cambria Math"/>
             <w:lang w:val="en-US"/>
           </w:rPr>
-          <m:t>N</m:t>
-        </m:r>
-        <m:r>
-          <w:rPr>
-            <w:rFonts w:ascii="Cambria Math" w:hAnsi="Cambria Math"/>
-            <w:lang w:val="en-US"/>
-          </w:rPr>
-          <m:t xml:space="preserve"> s.t. ∀x, y∈</m:t>
-        </m:r>
-        <m:r>
-          <m:rPr>
-            <m:scr m:val="double-struck"/>
-          </m:rPr>
-          <w:rPr>
-            <w:rFonts w:ascii="Cambria Math" w:hAnsi="Cambria Math"/>
-            <w:lang w:val="en-US"/>
-          </w:rPr>
-          <m:t>N</m:t>
+          <m:t>∈N</m:t>
         </m:r>
       </m:oMath>
     </w:p>
@@ -13655,8 +13639,8 @@
           <w:lang w:val="en-US"/>
         </w:rPr>
       </w:pPr>
-      <w:bookmarkStart w:id="33" w:name="_Hlk156147411"/>
-      <w:bookmarkStart w:id="34" w:name="_Toc156895242"/>
+      <w:bookmarkStart w:id="33" w:name="_Toc156895242"/>
+      <w:bookmarkStart w:id="34" w:name="_Hlk156147411"/>
       <w:r>
         <w:rPr>
           <w:lang w:val="en-US"/>
@@ -13664,7 +13648,7 @@
         <w:lastRenderedPageBreak/>
         <w:t>Recursiveness of sets</w:t>
       </w:r>
-      <w:bookmarkEnd w:id="34"/>
+      <w:bookmarkEnd w:id="33"/>
     </w:p>
     <w:p>
       <w:pPr>
@@ -13869,20 +13853,21 @@
         </m:r>
         <m:r>
           <m:rPr>
+            <m:scr m:val="double-struck"/>
             <m:sty m:val="p"/>
           </m:rPr>
           <w:rPr>
             <w:rFonts w:ascii="Cambria Math" w:eastAsiaTheme="minorEastAsia" w:hAnsi="Cambria Math"/>
             <w:lang w:val="en-US"/>
           </w:rPr>
-          <m:t>∈</m:t>
+          <m:t xml:space="preserve">∈N </m:t>
         </m:r>
         <m:r>
           <w:rPr>
             <w:rFonts w:ascii="Cambria Math" w:eastAsiaTheme="minorEastAsia" w:hAnsi="Cambria Math"/>
             <w:lang w:val="en-US"/>
           </w:rPr>
-          <m:t>N |</m:t>
+          <m:t xml:space="preserve">| </m:t>
         </m:r>
         <m:sSub>
           <m:sSubPr>
@@ -14073,6 +14058,74 @@
           <m:t>cod(f)</m:t>
         </m:r>
       </m:oMath>
+      <w:r>
+        <w:rPr>
+          <w:rFonts w:eastAsiaTheme="minorEastAsia"/>
+          <w:lang w:val="en-US"/>
+        </w:rPr>
+        <w:t xml:space="preserve"> (also </w:t>
+      </w:r>
+      <m:oMath>
+        <m:sSub>
+          <m:sSubPr>
+            <m:ctrlPr>
+              <w:rPr>
+                <w:rFonts w:ascii="Cambria Math" w:eastAsiaTheme="minorEastAsia" w:hAnsi="Cambria Math"/>
+                <w:i/>
+                <w:lang w:val="en-US"/>
+              </w:rPr>
+            </m:ctrlPr>
+          </m:sSubPr>
+          <m:e>
+            <m:r>
+              <w:rPr>
+                <w:rFonts w:ascii="Cambria Math" w:eastAsiaTheme="minorEastAsia" w:hAnsi="Cambria Math"/>
+                <w:lang w:val="en-US"/>
+              </w:rPr>
+              <m:t>ϕ</m:t>
+            </m:r>
+          </m:e>
+          <m:sub>
+            <m:r>
+              <w:rPr>
+                <w:rFonts w:ascii="Cambria Math" w:eastAsiaTheme="minorEastAsia" w:hAnsi="Cambria Math"/>
+                <w:lang w:val="en-US"/>
+              </w:rPr>
+              <m:t>x</m:t>
+            </m:r>
+          </m:sub>
+        </m:sSub>
+        <m:r>
+          <w:rPr>
+            <w:rFonts w:ascii="Cambria Math" w:eastAsiaTheme="minorEastAsia" w:hAnsi="Cambria Math"/>
+            <w:lang w:val="en-US"/>
+          </w:rPr>
+          <m:t>(x)</m:t>
+        </m:r>
+      </m:oMath>
+      <w:r>
+        <w:rPr>
+          <w:rFonts w:eastAsiaTheme="minorEastAsia"/>
+          <w:lang w:val="en-US"/>
+        </w:rPr>
+        <w:t xml:space="preserve"> with </w:t>
+      </w:r>
+      <m:oMath>
+        <m:r>
+          <w:rPr>
+            <w:rFonts w:ascii="Cambria Math" w:eastAsiaTheme="minorEastAsia" w:hAnsi="Cambria Math"/>
+            <w:lang w:val="en-US"/>
+          </w:rPr>
+          <m:t>f(x)</m:t>
+        </m:r>
+      </m:oMath>
+      <w:r>
+        <w:rPr>
+          <w:rFonts w:eastAsiaTheme="minorEastAsia"/>
+          <w:lang w:val="en-US"/>
+        </w:rPr>
+        <w:t>)</w:t>
+      </w:r>
     </w:p>
     <w:p>
       <w:pPr>
@@ -14817,13 +14870,6 @@
       </w:r>
       <m:oMath>
         <m:r>
-          <w:rPr>
-            <w:rFonts w:ascii="Cambria Math" w:eastAsiaTheme="minorEastAsia" w:hAnsi="Cambria Math"/>
-            <w:lang w:val="en-US"/>
-          </w:rPr>
-          <m:t>∉</m:t>
-        </m:r>
-        <m:r>
           <m:rPr>
             <m:scr m:val="script"/>
           </m:rPr>
@@ -14831,7 +14877,7 @@
             <w:rFonts w:ascii="Cambria Math" w:eastAsiaTheme="minorEastAsia" w:hAnsi="Cambria Math"/>
             <w:lang w:val="en-US"/>
           </w:rPr>
-          <m:t>A</m:t>
+          <m:t>∉A</m:t>
         </m:r>
       </m:oMath>
     </w:p>
@@ -16132,6 +16178,44 @@
     <w:p>
       <w:pPr>
         <w:rPr>
+          <w:lang w:val="en-US"/>
+        </w:rPr>
+      </w:pPr>
+      <w:r>
+        <w:rPr>
+          <w:lang w:val="en-US"/>
+        </w:rPr>
+        <w:t xml:space="preserve">Usually, if the set is not r.e. it is also not recursive. </w:t>
+      </w:r>
+    </w:p>
+    <w:p>
+      <w:pPr>
+        <w:rPr>
+          <w:lang w:val="en-US"/>
+        </w:rPr>
+      </w:pPr>
+    </w:p>
+    <w:p>
+      <w:pPr>
+        <w:rPr>
+          <w:lang w:val="en-US"/>
+        </w:rPr>
+      </w:pPr>
+      <w:r>
+        <w:rPr>
+          <w:lang w:val="en-US"/>
+        </w:rPr>
+        <w:t>Practically:</w:t>
+      </w:r>
+    </w:p>
+    <w:p>
+      <w:pPr>
+        <w:pStyle w:val="Paragrafoelenco"/>
+        <w:numPr>
+          <w:ilvl w:val="0"/>
+          <w:numId w:val="1"/>
+        </w:numPr>
+        <w:rPr>
           <w:rFonts w:eastAsiaTheme="majorEastAsia" w:cstheme="majorBidi"/>
           <w:color w:val="0F4761" w:themeColor="accent1" w:themeShade="BF"/>
           <w:sz w:val="28"/>
@@ -16143,8 +16227,228 @@
         <w:rPr>
           <w:lang w:val="en-US"/>
         </w:rPr>
-        <w:t xml:space="preserve">Usually, if the set is not r.e. it is also not recursive. </w:t>
-      </w:r>
+        <w:t>find a function which is in the set/a subfunction not in the set</w:t>
+      </w:r>
+    </w:p>
+    <w:p>
+      <w:pPr>
+        <w:pStyle w:val="Paragrafoelenco"/>
+        <w:numPr>
+          <w:ilvl w:val="1"/>
+          <w:numId w:val="1"/>
+        </w:numPr>
+        <w:rPr>
+          <w:rFonts w:eastAsiaTheme="majorEastAsia" w:cstheme="majorBidi"/>
+          <w:color w:val="0F4761" w:themeColor="accent1" w:themeShade="BF"/>
+          <w:sz w:val="28"/>
+          <w:szCs w:val="28"/>
+          <w:lang w:val="en-US"/>
+        </w:rPr>
+      </w:pPr>
+      <w:r>
+        <w:rPr>
+          <w:lang w:val="en-US"/>
+        </w:rPr>
+        <w:t>alternatively</w:t>
+      </w:r>
+    </w:p>
+    <w:p>
+      <w:pPr>
+        <w:pStyle w:val="Paragrafoelenco"/>
+        <w:numPr>
+          <w:ilvl w:val="0"/>
+          <w:numId w:val="1"/>
+        </w:numPr>
+        <w:rPr>
+          <w:rFonts w:eastAsiaTheme="majorEastAsia" w:cstheme="majorBidi"/>
+          <w:color w:val="0F4761" w:themeColor="accent1" w:themeShade="BF"/>
+          <w:sz w:val="28"/>
+          <w:szCs w:val="28"/>
+          <w:lang w:val="en-US"/>
+        </w:rPr>
+      </w:pPr>
+      <w:r>
+        <w:rPr>
+          <w:lang w:val="en-US"/>
+        </w:rPr>
+        <w:t xml:space="preserve">find a function which is </w:t>
+      </w:r>
+      <w:r>
+        <w:rPr>
+          <w:lang w:val="en-US"/>
+        </w:rPr>
+        <w:t xml:space="preserve">not </w:t>
+      </w:r>
+      <w:r>
+        <w:rPr>
+          <w:lang w:val="en-US"/>
+        </w:rPr>
+        <w:t xml:space="preserve">in the set/a subfunction </w:t>
+      </w:r>
+      <w:r>
+        <w:rPr>
+          <w:lang w:val="en-US"/>
+        </w:rPr>
+        <w:t>which is</w:t>
+      </w:r>
+      <w:r>
+        <w:rPr>
+          <w:lang w:val="en-US"/>
+        </w:rPr>
+        <w:t xml:space="preserve"> in the set</w:t>
+      </w:r>
+    </w:p>
+    <w:p>
+      <w:pPr>
+        <w:rPr>
+          <w:lang w:val="en-US"/>
+        </w:rPr>
+      </w:pPr>
+      <w:r>
+        <w:t>Then:</w:t>
+      </w:r>
+    </w:p>
+    <w:p>
+      <w:pPr>
+        <w:pStyle w:val="Paragrafoelenco"/>
+        <w:numPr>
+          <w:ilvl w:val="0"/>
+          <w:numId w:val="8"/>
+        </w:numPr>
+      </w:pPr>
+      <w:r>
+        <w:t xml:space="preserve">if something is in the normal set, </w:t>
+      </w:r>
+      <w:proofErr w:type="spellStart"/>
+      <w:r>
+        <w:t>normally</w:t>
+      </w:r>
+      <w:proofErr w:type="spellEnd"/>
+      <w:r>
+        <w:t xml:space="preserve"> it is not in the </w:t>
+      </w:r>
+      <w:proofErr w:type="spellStart"/>
+      <w:r>
+        <w:t>complement</w:t>
+      </w:r>
+      <w:proofErr w:type="spellEnd"/>
+    </w:p>
+    <w:p>
+      <w:pPr>
+        <w:pStyle w:val="Paragrafoelenco"/>
+        <w:numPr>
+          <w:ilvl w:val="1"/>
+          <w:numId w:val="8"/>
+        </w:numPr>
+        <w:rPr>
+          <w:rFonts w:eastAsiaTheme="majorEastAsia" w:cstheme="majorBidi"/>
+          <w:color w:val="0F4761" w:themeColor="accent1" w:themeShade="BF"/>
+          <w:sz w:val="28"/>
+          <w:szCs w:val="28"/>
+          <w:lang w:val="en-US"/>
+        </w:rPr>
+      </w:pPr>
+      <w:r>
+        <w:t xml:space="preserve">write the </w:t>
+      </w:r>
+      <w:proofErr w:type="spellStart"/>
+      <w:r>
+        <w:t>complement</w:t>
+      </w:r>
+      <w:proofErr w:type="spellEnd"/>
+      <w:r>
+        <w:t xml:space="preserve"> set so you exactly see what you are looking for</w:t>
+      </w:r>
+    </w:p>
+    <w:p>
+      <w:pPr>
+        <w:rPr>
+          <w:lang w:val="en-US"/>
+        </w:rPr>
+      </w:pPr>
+      <w:r>
+        <w:rPr>
+          <w:lang w:val="en-US"/>
+        </w:rPr>
+        <w:t>Use same reasoning for complement:</w:t>
+      </w:r>
+    </w:p>
+    <w:p>
+      <w:pPr>
+        <w:pStyle w:val="Paragrafoelenco"/>
+        <w:numPr>
+          <w:ilvl w:val="0"/>
+          <w:numId w:val="1"/>
+        </w:numPr>
+        <w:rPr>
+          <w:rFonts w:eastAsiaTheme="majorEastAsia" w:cstheme="majorBidi"/>
+          <w:color w:val="0F4761" w:themeColor="accent1" w:themeShade="BF"/>
+          <w:sz w:val="28"/>
+          <w:szCs w:val="28"/>
+          <w:lang w:val="en-US"/>
+        </w:rPr>
+      </w:pPr>
+      <w:r>
+        <w:rPr>
+          <w:lang w:val="en-US"/>
+        </w:rPr>
+        <w:t>find a function which is in the set/a subfunction not in the set</w:t>
+      </w:r>
+    </w:p>
+    <w:p>
+      <w:pPr>
+        <w:pStyle w:val="Paragrafoelenco"/>
+        <w:numPr>
+          <w:ilvl w:val="1"/>
+          <w:numId w:val="1"/>
+        </w:numPr>
+        <w:rPr>
+          <w:rFonts w:eastAsiaTheme="majorEastAsia" w:cstheme="majorBidi"/>
+          <w:color w:val="0F4761" w:themeColor="accent1" w:themeShade="BF"/>
+          <w:sz w:val="28"/>
+          <w:szCs w:val="28"/>
+          <w:lang w:val="en-US"/>
+        </w:rPr>
+      </w:pPr>
+      <w:r>
+        <w:rPr>
+          <w:lang w:val="en-US"/>
+        </w:rPr>
+        <w:t>alternatively</w:t>
+      </w:r>
+    </w:p>
+    <w:p>
+      <w:pPr>
+        <w:pStyle w:val="Paragrafoelenco"/>
+        <w:numPr>
+          <w:ilvl w:val="0"/>
+          <w:numId w:val="1"/>
+        </w:numPr>
+        <w:rPr>
+          <w:rFonts w:eastAsiaTheme="majorEastAsia" w:cstheme="majorBidi"/>
+          <w:color w:val="0F4761" w:themeColor="accent1" w:themeShade="BF"/>
+          <w:sz w:val="28"/>
+          <w:szCs w:val="28"/>
+          <w:lang w:val="en-US"/>
+        </w:rPr>
+      </w:pPr>
+      <w:r>
+        <w:rPr>
+          <w:lang w:val="en-US"/>
+        </w:rPr>
+        <w:t>find a function which is not in the set/a subfunction which is in the set</w:t>
+      </w:r>
+    </w:p>
+    <w:p>
+      <w:pPr>
+        <w:rPr>
+          <w:rFonts w:eastAsiaTheme="majorEastAsia" w:cstheme="majorBidi"/>
+          <w:color w:val="0F4761" w:themeColor="accent1" w:themeShade="BF"/>
+          <w:sz w:val="28"/>
+          <w:szCs w:val="28"/>
+          <w:lang w:val="en-US"/>
+        </w:rPr>
+      </w:pPr>
       <w:r>
         <w:rPr>
           <w:lang w:val="en-US"/>
@@ -19911,7 +20215,7 @@
         </w:rPr>
       </w:pPr>
       <w:bookmarkStart w:id="37" w:name="_Toc156895245"/>
-      <w:bookmarkEnd w:id="33"/>
+      <w:bookmarkEnd w:id="34"/>
       <w:r>
         <w:rPr>
           <w:lang w:val="en-US"/>
@@ -19939,8 +20243,8 @@
           <w:lang w:val="en-US"/>
         </w:rPr>
       </w:pPr>
-      <w:bookmarkStart w:id="38" w:name="_Hlk156147556"/>
-      <w:bookmarkStart w:id="39" w:name="_Toc156895246"/>
+      <w:bookmarkStart w:id="38" w:name="_Toc156895246"/>
+      <w:bookmarkStart w:id="39" w:name="_Hlk156147556"/>
       <w:r>
         <w:rPr>
           <w:lang w:val="en-US"/>
@@ -19953,9 +20257,9 @@
         </w:rPr>
         <w:t>/computable</w:t>
       </w:r>
-      <w:bookmarkEnd w:id="39"/>
-    </w:p>
-    <w:bookmarkEnd w:id="38"/>
+      <w:bookmarkEnd w:id="38"/>
+    </w:p>
+    <w:bookmarkEnd w:id="39"/>
     <w:p>
       <w:pPr>
         <w:rPr>
@@ -22150,9 +22454,9 @@
     </w:lvl>
   </w:abstractNum>
   <w:abstractNum w:abstractNumId="2" w15:restartNumberingAfterBreak="0">
-    <w:nsid w:val="6142681D"/>
+    <w:nsid w:val="27F80761"/>
     <w:multiLevelType w:val="hybridMultilevel"/>
-    <w:tmpl w:val="0E702C86"/>
+    <w:tmpl w:val="7EF2AC88"/>
     <w:lvl w:ilvl="0" w:tplc="65284892">
       <w:numFmt w:val="bullet"/>
       <w:lvlText w:val="-"/>
@@ -22176,7 +22480,7 @@
         <w:rFonts w:ascii="Courier New" w:hAnsi="Courier New" w:cs="Courier New" w:hint="default"/>
       </w:rPr>
     </w:lvl>
-    <w:lvl w:ilvl="2" w:tplc="04100005">
+    <w:lvl w:ilvl="2" w:tplc="04100005" w:tentative="1">
       <w:start w:val="1"/>
       <w:numFmt w:val="bullet"/>
       <w:lvlText w:val=""/>
@@ -22262,6 +22566,118 @@
     </w:lvl>
   </w:abstractNum>
   <w:abstractNum w:abstractNumId="3" w15:restartNumberingAfterBreak="0">
+    <w:nsid w:val="6142681D"/>
+    <w:multiLevelType w:val="hybridMultilevel"/>
+    <w:tmpl w:val="0E702C86"/>
+    <w:lvl w:ilvl="0" w:tplc="65284892">
+      <w:numFmt w:val="bullet"/>
+      <w:lvlText w:val="-"/>
+      <w:lvlJc w:val="left"/>
+      <w:pPr>
+        <w:ind w:left="720" w:hanging="360"/>
+      </w:pPr>
+      <w:rPr>
+        <w:rFonts w:ascii="Aptos" w:eastAsiaTheme="minorHAnsi" w:hAnsi="Aptos" w:cstheme="minorBidi" w:hint="default"/>
+      </w:rPr>
+    </w:lvl>
+    <w:lvl w:ilvl="1" w:tplc="04100003">
+      <w:start w:val="1"/>
+      <w:numFmt w:val="bullet"/>
+      <w:lvlText w:val="o"/>
+      <w:lvlJc w:val="left"/>
+      <w:pPr>
+        <w:ind w:left="1440" w:hanging="360"/>
+      </w:pPr>
+      <w:rPr>
+        <w:rFonts w:ascii="Courier New" w:hAnsi="Courier New" w:cs="Courier New" w:hint="default"/>
+      </w:rPr>
+    </w:lvl>
+    <w:lvl w:ilvl="2" w:tplc="04100005">
+      <w:start w:val="1"/>
+      <w:numFmt w:val="bullet"/>
+      <w:lvlText w:val=""/>
+      <w:lvlJc w:val="left"/>
+      <w:pPr>
+        <w:ind w:left="2160" w:hanging="360"/>
+      </w:pPr>
+      <w:rPr>
+        <w:rFonts w:ascii="Wingdings" w:hAnsi="Wingdings" w:hint="default"/>
+      </w:rPr>
+    </w:lvl>
+    <w:lvl w:ilvl="3" w:tplc="04100001" w:tentative="1">
+      <w:start w:val="1"/>
+      <w:numFmt w:val="bullet"/>
+      <w:lvlText w:val=""/>
+      <w:lvlJc w:val="left"/>
+      <w:pPr>
+        <w:ind w:left="2880" w:hanging="360"/>
+      </w:pPr>
+      <w:rPr>
+        <w:rFonts w:ascii="Symbol" w:hAnsi="Symbol" w:hint="default"/>
+      </w:rPr>
+    </w:lvl>
+    <w:lvl w:ilvl="4" w:tplc="04100003" w:tentative="1">
+      <w:start w:val="1"/>
+      <w:numFmt w:val="bullet"/>
+      <w:lvlText w:val="o"/>
+      <w:lvlJc w:val="left"/>
+      <w:pPr>
+        <w:ind w:left="3600" w:hanging="360"/>
+      </w:pPr>
+      <w:rPr>
+        <w:rFonts w:ascii="Courier New" w:hAnsi="Courier New" w:cs="Courier New" w:hint="default"/>
+      </w:rPr>
+    </w:lvl>
+    <w:lvl w:ilvl="5" w:tplc="04100005" w:tentative="1">
+      <w:start w:val="1"/>
+      <w:numFmt w:val="bullet"/>
+      <w:lvlText w:val=""/>
+      <w:lvlJc w:val="left"/>
+      <w:pPr>
+        <w:ind w:left="4320" w:hanging="360"/>
+      </w:pPr>
+      <w:rPr>
+        <w:rFonts w:ascii="Wingdings" w:hAnsi="Wingdings" w:hint="default"/>
+      </w:rPr>
+    </w:lvl>
+    <w:lvl w:ilvl="6" w:tplc="04100001" w:tentative="1">
+      <w:start w:val="1"/>
+      <w:numFmt w:val="bullet"/>
+      <w:lvlText w:val=""/>
+      <w:lvlJc w:val="left"/>
+      <w:pPr>
+        <w:ind w:left="5040" w:hanging="360"/>
+      </w:pPr>
+      <w:rPr>
+        <w:rFonts w:ascii="Symbol" w:hAnsi="Symbol" w:hint="default"/>
+      </w:rPr>
+    </w:lvl>
+    <w:lvl w:ilvl="7" w:tplc="04100003" w:tentative="1">
+      <w:start w:val="1"/>
+      <w:numFmt w:val="bullet"/>
+      <w:lvlText w:val="o"/>
+      <w:lvlJc w:val="left"/>
+      <w:pPr>
+        <w:ind w:left="5760" w:hanging="360"/>
+      </w:pPr>
+      <w:rPr>
+        <w:rFonts w:ascii="Courier New" w:hAnsi="Courier New" w:cs="Courier New" w:hint="default"/>
+      </w:rPr>
+    </w:lvl>
+    <w:lvl w:ilvl="8" w:tplc="04100005" w:tentative="1">
+      <w:start w:val="1"/>
+      <w:numFmt w:val="bullet"/>
+      <w:lvlText w:val=""/>
+      <w:lvlJc w:val="left"/>
+      <w:pPr>
+        <w:ind w:left="6480" w:hanging="360"/>
+      </w:pPr>
+      <w:rPr>
+        <w:rFonts w:ascii="Wingdings" w:hAnsi="Wingdings" w:hint="default"/>
+      </w:rPr>
+    </w:lvl>
+  </w:abstractNum>
+  <w:abstractNum w:abstractNumId="4" w15:restartNumberingAfterBreak="0">
     <w:nsid w:val="6B5019BA"/>
     <w:multiLevelType w:val="hybridMultilevel"/>
     <w:tmpl w:val="B5EA5B82"/>
@@ -22377,7 +22793,7 @@
       </w:rPr>
     </w:lvl>
   </w:abstractNum>
-  <w:abstractNum w:abstractNumId="4" w15:restartNumberingAfterBreak="0">
+  <w:abstractNum w:abstractNumId="5" w15:restartNumberingAfterBreak="0">
     <w:nsid w:val="6C3C04B7"/>
     <w:multiLevelType w:val="hybridMultilevel"/>
     <w:tmpl w:val="3C90C2BC"/>
@@ -22490,7 +22906,7 @@
       </w:rPr>
     </w:lvl>
   </w:abstractNum>
-  <w:abstractNum w:abstractNumId="5" w15:restartNumberingAfterBreak="0">
+  <w:abstractNum w:abstractNumId="6" w15:restartNumberingAfterBreak="0">
     <w:nsid w:val="7A753BEC"/>
     <w:multiLevelType w:val="hybridMultilevel"/>
     <w:tmpl w:val="F7CE2680"/>
@@ -22602,7 +23018,7 @@
       </w:rPr>
     </w:lvl>
   </w:abstractNum>
-  <w:abstractNum w:abstractNumId="6" w15:restartNumberingAfterBreak="0">
+  <w:abstractNum w:abstractNumId="7" w15:restartNumberingAfterBreak="0">
     <w:nsid w:val="7D9F1BB2"/>
     <w:multiLevelType w:val="hybridMultilevel"/>
     <w:tmpl w:val="DD92B6F2"/>
@@ -22716,25 +23132,28 @@
     </w:lvl>
   </w:abstractNum>
   <w:num w:numId="1" w16cid:durableId="536355472">
-    <w:abstractNumId w:val="2"/>
+    <w:abstractNumId w:val="3"/>
   </w:num>
   <w:num w:numId="2" w16cid:durableId="1610813050">
     <w:abstractNumId w:val="0"/>
   </w:num>
   <w:num w:numId="3" w16cid:durableId="1879924716">
-    <w:abstractNumId w:val="3"/>
+    <w:abstractNumId w:val="4"/>
   </w:num>
   <w:num w:numId="4" w16cid:durableId="1764304945">
     <w:abstractNumId w:val="1"/>
   </w:num>
   <w:num w:numId="5" w16cid:durableId="944190616">
+    <w:abstractNumId w:val="6"/>
+  </w:num>
+  <w:num w:numId="6" w16cid:durableId="2044670521">
+    <w:abstractNumId w:val="7"/>
+  </w:num>
+  <w:num w:numId="7" w16cid:durableId="160969847">
     <w:abstractNumId w:val="5"/>
   </w:num>
-  <w:num w:numId="6" w16cid:durableId="2044670521">
-    <w:abstractNumId w:val="6"/>
-  </w:num>
-  <w:num w:numId="7" w16cid:durableId="160969847">
-    <w:abstractNumId w:val="4"/>
+  <w:num w:numId="8" w16cid:durableId="295449777">
+    <w:abstractNumId w:val="2"/>
   </w:num>
 </w:numbering>
 </file>

</xml_diff>

<commit_message>
All solved exercises + notes
</commit_message>
<xml_diff>
--- a/Notes/Computability Exercises Swiss Knife.docx
+++ b/Notes/Computability Exercises Swiss Knife.docx
@@ -57,7 +57,7 @@
           <w:r>
             <w:fldChar w:fldCharType="separate"/>
           </w:r>
-          <w:hyperlink w:anchor="_Toc156895222" w:history="1">
+          <w:hyperlink w:anchor="_Toc157151755" w:history="1">
             <w:r>
               <w:rPr>
                 <w:rStyle w:val="Collegamentoipertestuale"/>
@@ -85,7 +85,7 @@
                 <w:noProof/>
                 <w:webHidden/>
               </w:rPr>
-              <w:instrText xml:space="preserve"> PAGEREF _Toc156895222 \h </w:instrText>
+              <w:instrText xml:space="preserve"> PAGEREF _Toc157151755 \h </w:instrText>
             </w:r>
             <w:r>
               <w:rPr>
@@ -130,7 +130,7 @@
               <w:lang w:eastAsia="it-IT"/>
             </w:rPr>
           </w:pPr>
-          <w:hyperlink w:anchor="_Toc156895223" w:history="1">
+          <w:hyperlink w:anchor="_Toc157151756" w:history="1">
             <w:r>
               <w:rPr>
                 <w:rStyle w:val="Collegamentoipertestuale"/>
@@ -158,7 +158,7 @@
                 <w:noProof/>
                 <w:webHidden/>
               </w:rPr>
-              <w:instrText xml:space="preserve"> PAGEREF _Toc156895223 \h </w:instrText>
+              <w:instrText xml:space="preserve"> PAGEREF _Toc157151756 \h </w:instrText>
             </w:r>
             <w:r>
               <w:rPr>
@@ -203,7 +203,7 @@
               <w:lang w:eastAsia="it-IT"/>
             </w:rPr>
           </w:pPr>
-          <w:hyperlink w:anchor="_Toc156895224" w:history="1">
+          <w:hyperlink w:anchor="_Toc157151757" w:history="1">
             <w:r>
               <w:rPr>
                 <w:rStyle w:val="Collegamentoipertestuale"/>
@@ -231,7 +231,7 @@
                 <w:noProof/>
                 <w:webHidden/>
               </w:rPr>
-              <w:instrText xml:space="preserve"> PAGEREF _Toc156895224 \h </w:instrText>
+              <w:instrText xml:space="preserve"> PAGEREF _Toc157151757 \h </w:instrText>
             </w:r>
             <w:r>
               <w:rPr>
@@ -276,7 +276,7 @@
               <w:lang w:eastAsia="it-IT"/>
             </w:rPr>
           </w:pPr>
-          <w:hyperlink w:anchor="_Toc156895225" w:history="1">
+          <w:hyperlink w:anchor="_Toc157151758" w:history="1">
             <w:r>
               <w:rPr>
                 <w:rStyle w:val="Collegamentoipertestuale"/>
@@ -304,7 +304,7 @@
                 <w:noProof/>
                 <w:webHidden/>
               </w:rPr>
-              <w:instrText xml:space="preserve"> PAGEREF _Toc156895225 \h </w:instrText>
+              <w:instrText xml:space="preserve"> PAGEREF _Toc157151758 \h </w:instrText>
             </w:r>
             <w:r>
               <w:rPr>
@@ -349,7 +349,7 @@
               <w:lang w:eastAsia="it-IT"/>
             </w:rPr>
           </w:pPr>
-          <w:hyperlink w:anchor="_Toc156895226" w:history="1">
+          <w:hyperlink w:anchor="_Toc157151759" w:history="1">
             <w:r>
               <w:rPr>
                 <w:rStyle w:val="Collegamentoipertestuale"/>
@@ -377,7 +377,7 @@
                 <w:noProof/>
                 <w:webHidden/>
               </w:rPr>
-              <w:instrText xml:space="preserve"> PAGEREF _Toc156895226 \h </w:instrText>
+              <w:instrText xml:space="preserve"> PAGEREF _Toc157151759 \h </w:instrText>
             </w:r>
             <w:r>
               <w:rPr>
@@ -422,7 +422,7 @@
               <w:lang w:eastAsia="it-IT"/>
             </w:rPr>
           </w:pPr>
-          <w:hyperlink w:anchor="_Toc156895227" w:history="1">
+          <w:hyperlink w:anchor="_Toc157151760" w:history="1">
             <w:r>
               <w:rPr>
                 <w:rStyle w:val="Collegamentoipertestuale"/>
@@ -450,7 +450,7 @@
                 <w:noProof/>
                 <w:webHidden/>
               </w:rPr>
-              <w:instrText xml:space="preserve"> PAGEREF _Toc156895227 \h </w:instrText>
+              <w:instrText xml:space="preserve"> PAGEREF _Toc157151760 \h </w:instrText>
             </w:r>
             <w:r>
               <w:rPr>
@@ -495,7 +495,7 @@
               <w:lang w:eastAsia="it-IT"/>
             </w:rPr>
           </w:pPr>
-          <w:hyperlink w:anchor="_Toc156895228" w:history="1">
+          <w:hyperlink w:anchor="_Toc157151761" w:history="1">
             <w:r>
               <w:rPr>
                 <w:rStyle w:val="Collegamentoipertestuale"/>
@@ -523,7 +523,7 @@
                 <w:noProof/>
                 <w:webHidden/>
               </w:rPr>
-              <w:instrText xml:space="preserve"> PAGEREF _Toc156895228 \h </w:instrText>
+              <w:instrText xml:space="preserve"> PAGEREF _Toc157151761 \h </w:instrText>
             </w:r>
             <w:r>
               <w:rPr>
@@ -568,7 +568,7 @@
               <w:lang w:eastAsia="it-IT"/>
             </w:rPr>
           </w:pPr>
-          <w:hyperlink w:anchor="_Toc156895229" w:history="1">
+          <w:hyperlink w:anchor="_Toc157151762" w:history="1">
             <w:r>
               <w:rPr>
                 <w:rStyle w:val="Collegamentoipertestuale"/>
@@ -596,7 +596,7 @@
                 <w:noProof/>
                 <w:webHidden/>
               </w:rPr>
-              <w:instrText xml:space="preserve"> PAGEREF _Toc156895229 \h </w:instrText>
+              <w:instrText xml:space="preserve"> PAGEREF _Toc157151762 \h </w:instrText>
             </w:r>
             <w:r>
               <w:rPr>
@@ -641,7 +641,7 @@
               <w:lang w:eastAsia="it-IT"/>
             </w:rPr>
           </w:pPr>
-          <w:hyperlink w:anchor="_Toc156895230" w:history="1">
+          <w:hyperlink w:anchor="_Toc157151763" w:history="1">
             <w:r>
               <w:rPr>
                 <w:rStyle w:val="Collegamentoipertestuale"/>
@@ -669,7 +669,7 @@
                 <w:noProof/>
                 <w:webHidden/>
               </w:rPr>
-              <w:instrText xml:space="preserve"> PAGEREF _Toc156895230 \h </w:instrText>
+              <w:instrText xml:space="preserve"> PAGEREF _Toc157151763 \h </w:instrText>
             </w:r>
             <w:r>
               <w:rPr>
@@ -714,7 +714,7 @@
               <w:lang w:eastAsia="it-IT"/>
             </w:rPr>
           </w:pPr>
-          <w:hyperlink w:anchor="_Toc156895231" w:history="1">
+          <w:hyperlink w:anchor="_Toc157151764" w:history="1">
             <w:r>
               <w:rPr>
                 <w:rStyle w:val="Collegamentoipertestuale"/>
@@ -742,7 +742,7 @@
                 <w:noProof/>
                 <w:webHidden/>
               </w:rPr>
-              <w:instrText xml:space="preserve"> PAGEREF _Toc156895231 \h </w:instrText>
+              <w:instrText xml:space="preserve"> PAGEREF _Toc157151764 \h </w:instrText>
             </w:r>
             <w:r>
               <w:rPr>
@@ -787,7 +787,7 @@
               <w:lang w:eastAsia="it-IT"/>
             </w:rPr>
           </w:pPr>
-          <w:hyperlink w:anchor="_Toc156895232" w:history="1">
+          <w:hyperlink w:anchor="_Toc157151765" w:history="1">
             <w:r>
               <w:rPr>
                 <w:rStyle w:val="Collegamentoipertestuale"/>
@@ -815,7 +815,7 @@
                 <w:noProof/>
                 <w:webHidden/>
               </w:rPr>
-              <w:instrText xml:space="preserve"> PAGEREF _Toc156895232 \h </w:instrText>
+              <w:instrText xml:space="preserve"> PAGEREF _Toc157151765 \h </w:instrText>
             </w:r>
             <w:r>
               <w:rPr>
@@ -860,7 +860,7 @@
               <w:lang w:eastAsia="it-IT"/>
             </w:rPr>
           </w:pPr>
-          <w:hyperlink w:anchor="_Toc156895233" w:history="1">
+          <w:hyperlink w:anchor="_Toc157151766" w:history="1">
             <w:r>
               <w:rPr>
                 <w:rStyle w:val="Collegamentoipertestuale"/>
@@ -888,7 +888,7 @@
                 <w:noProof/>
                 <w:webHidden/>
               </w:rPr>
-              <w:instrText xml:space="preserve"> PAGEREF _Toc156895233 \h </w:instrText>
+              <w:instrText xml:space="preserve"> PAGEREF _Toc157151766 \h </w:instrText>
             </w:r>
             <w:r>
               <w:rPr>
@@ -933,7 +933,7 @@
               <w:lang w:eastAsia="it-IT"/>
             </w:rPr>
           </w:pPr>
-          <w:hyperlink w:anchor="_Toc156895234" w:history="1">
+          <w:hyperlink w:anchor="_Toc157151767" w:history="1">
             <w:r>
               <w:rPr>
                 <w:rStyle w:val="Collegamentoipertestuale"/>
@@ -961,7 +961,7 @@
                 <w:noProof/>
                 <w:webHidden/>
               </w:rPr>
-              <w:instrText xml:space="preserve"> PAGEREF _Toc156895234 \h </w:instrText>
+              <w:instrText xml:space="preserve"> PAGEREF _Toc157151767 \h </w:instrText>
             </w:r>
             <w:r>
               <w:rPr>
@@ -1006,7 +1006,7 @@
               <w:lang w:eastAsia="it-IT"/>
             </w:rPr>
           </w:pPr>
-          <w:hyperlink w:anchor="_Toc156895235" w:history="1">
+          <w:hyperlink w:anchor="_Toc157151768" w:history="1">
             <w:r>
               <w:rPr>
                 <w:rStyle w:val="Collegamentoipertestuale"/>
@@ -1034,7 +1034,7 @@
                 <w:noProof/>
                 <w:webHidden/>
               </w:rPr>
-              <w:instrText xml:space="preserve"> PAGEREF _Toc156895235 \h </w:instrText>
+              <w:instrText xml:space="preserve"> PAGEREF _Toc157151768 \h </w:instrText>
             </w:r>
             <w:r>
               <w:rPr>
@@ -1079,7 +1079,7 @@
               <w:lang w:eastAsia="it-IT"/>
             </w:rPr>
           </w:pPr>
-          <w:hyperlink w:anchor="_Toc156895236" w:history="1">
+          <w:hyperlink w:anchor="_Toc157151769" w:history="1">
             <w:r>
               <w:rPr>
                 <w:rStyle w:val="Collegamentoipertestuale"/>
@@ -1107,7 +1107,7 @@
                 <w:noProof/>
                 <w:webHidden/>
               </w:rPr>
-              <w:instrText xml:space="preserve"> PAGEREF _Toc156895236 \h </w:instrText>
+              <w:instrText xml:space="preserve"> PAGEREF _Toc157151769 \h </w:instrText>
             </w:r>
             <w:r>
               <w:rPr>
@@ -1152,7 +1152,7 @@
               <w:lang w:eastAsia="it-IT"/>
             </w:rPr>
           </w:pPr>
-          <w:hyperlink w:anchor="_Toc156895237" w:history="1">
+          <w:hyperlink w:anchor="_Toc157151770" w:history="1">
             <w:r>
               <w:rPr>
                 <w:rStyle w:val="Collegamentoipertestuale"/>
@@ -1180,7 +1180,7 @@
                 <w:noProof/>
                 <w:webHidden/>
               </w:rPr>
-              <w:instrText xml:space="preserve"> PAGEREF _Toc156895237 \h </w:instrText>
+              <w:instrText xml:space="preserve"> PAGEREF _Toc157151770 \h </w:instrText>
             </w:r>
             <w:r>
               <w:rPr>
@@ -1225,7 +1225,7 @@
               <w:lang w:eastAsia="it-IT"/>
             </w:rPr>
           </w:pPr>
-          <w:hyperlink w:anchor="_Toc156895238" w:history="1">
+          <w:hyperlink w:anchor="_Toc157151771" w:history="1">
             <w:r>
               <w:rPr>
                 <w:rStyle w:val="Collegamentoipertestuale"/>
@@ -1253,7 +1253,7 @@
                 <w:noProof/>
                 <w:webHidden/>
               </w:rPr>
-              <w:instrText xml:space="preserve"> PAGEREF _Toc156895238 \h </w:instrText>
+              <w:instrText xml:space="preserve"> PAGEREF _Toc157151771 \h </w:instrText>
             </w:r>
             <w:r>
               <w:rPr>
@@ -1298,7 +1298,7 @@
               <w:lang w:eastAsia="it-IT"/>
             </w:rPr>
           </w:pPr>
-          <w:hyperlink w:anchor="_Toc156895239" w:history="1">
+          <w:hyperlink w:anchor="_Toc157151772" w:history="1">
             <w:r>
               <w:rPr>
                 <w:rStyle w:val="Collegamentoipertestuale"/>
@@ -1326,7 +1326,7 @@
                 <w:noProof/>
                 <w:webHidden/>
               </w:rPr>
-              <w:instrText xml:space="preserve"> PAGEREF _Toc156895239 \h </w:instrText>
+              <w:instrText xml:space="preserve"> PAGEREF _Toc157151772 \h </w:instrText>
             </w:r>
             <w:r>
               <w:rPr>
@@ -1371,7 +1371,7 @@
               <w:lang w:eastAsia="it-IT"/>
             </w:rPr>
           </w:pPr>
-          <w:hyperlink w:anchor="_Toc156895240" w:history="1">
+          <w:hyperlink w:anchor="_Toc157151773" w:history="1">
             <w:r>
               <w:rPr>
                 <w:rStyle w:val="Collegamentoipertestuale"/>
@@ -1399,7 +1399,7 @@
                 <w:noProof/>
                 <w:webHidden/>
               </w:rPr>
-              <w:instrText xml:space="preserve"> PAGEREF _Toc156895240 \h </w:instrText>
+              <w:instrText xml:space="preserve"> PAGEREF _Toc157151773 \h </w:instrText>
             </w:r>
             <w:r>
               <w:rPr>
@@ -1444,7 +1444,7 @@
               <w:lang w:eastAsia="it-IT"/>
             </w:rPr>
           </w:pPr>
-          <w:hyperlink w:anchor="_Toc156895241" w:history="1">
+          <w:hyperlink w:anchor="_Toc157151774" w:history="1">
             <w:r>
               <w:rPr>
                 <w:rStyle w:val="Collegamentoipertestuale"/>
@@ -1472,7 +1472,7 @@
                 <w:noProof/>
                 <w:webHidden/>
               </w:rPr>
-              <w:instrText xml:space="preserve"> PAGEREF _Toc156895241 \h </w:instrText>
+              <w:instrText xml:space="preserve"> PAGEREF _Toc157151774 \h </w:instrText>
             </w:r>
             <w:r>
               <w:rPr>
@@ -1517,7 +1517,7 @@
               <w:lang w:eastAsia="it-IT"/>
             </w:rPr>
           </w:pPr>
-          <w:hyperlink w:anchor="_Toc156895242" w:history="1">
+          <w:hyperlink w:anchor="_Toc157151775" w:history="1">
             <w:r>
               <w:rPr>
                 <w:rStyle w:val="Collegamentoipertestuale"/>
@@ -1545,7 +1545,7 @@
                 <w:noProof/>
                 <w:webHidden/>
               </w:rPr>
-              <w:instrText xml:space="preserve"> PAGEREF _Toc156895242 \h </w:instrText>
+              <w:instrText xml:space="preserve"> PAGEREF _Toc157151775 \h </w:instrText>
             </w:r>
             <w:r>
               <w:rPr>
@@ -1590,7 +1590,7 @@
               <w:lang w:eastAsia="it-IT"/>
             </w:rPr>
           </w:pPr>
-          <w:hyperlink w:anchor="_Toc156895243" w:history="1">
+          <w:hyperlink w:anchor="_Toc157151776" w:history="1">
             <w:r>
               <w:rPr>
                 <w:rStyle w:val="Collegamentoipertestuale"/>
@@ -1618,7 +1618,7 @@
                 <w:noProof/>
                 <w:webHidden/>
               </w:rPr>
-              <w:instrText xml:space="preserve"> PAGEREF _Toc156895243 \h </w:instrText>
+              <w:instrText xml:space="preserve"> PAGEREF _Toc157151776 \h </w:instrText>
             </w:r>
             <w:r>
               <w:rPr>
@@ -1663,7 +1663,7 @@
               <w:lang w:eastAsia="it-IT"/>
             </w:rPr>
           </w:pPr>
-          <w:hyperlink w:anchor="_Toc156895244" w:history="1">
+          <w:hyperlink w:anchor="_Toc157151777" w:history="1">
             <w:r>
               <w:rPr>
                 <w:rStyle w:val="Collegamentoipertestuale"/>
@@ -1691,7 +1691,7 @@
                 <w:noProof/>
                 <w:webHidden/>
               </w:rPr>
-              <w:instrText xml:space="preserve"> PAGEREF _Toc156895244 \h </w:instrText>
+              <w:instrText xml:space="preserve"> PAGEREF _Toc157151777 \h </w:instrText>
             </w:r>
             <w:r>
               <w:rPr>
@@ -1736,7 +1736,7 @@
               <w:lang w:eastAsia="it-IT"/>
             </w:rPr>
           </w:pPr>
-          <w:hyperlink w:anchor="_Toc156895245" w:history="1">
+          <w:hyperlink w:anchor="_Toc157151778" w:history="1">
             <w:r>
               <w:rPr>
                 <w:rStyle w:val="Collegamentoipertestuale"/>
@@ -1764,7 +1764,7 @@
                 <w:noProof/>
                 <w:webHidden/>
               </w:rPr>
-              <w:instrText xml:space="preserve"> PAGEREF _Toc156895245 \h </w:instrText>
+              <w:instrText xml:space="preserve"> PAGEREF _Toc157151778 \h </w:instrText>
             </w:r>
             <w:r>
               <w:rPr>
@@ -1809,7 +1809,7 @@
               <w:lang w:eastAsia="it-IT"/>
             </w:rPr>
           </w:pPr>
-          <w:hyperlink w:anchor="_Toc156895246" w:history="1">
+          <w:hyperlink w:anchor="_Toc157151779" w:history="1">
             <w:r>
               <w:rPr>
                 <w:rStyle w:val="Collegamentoipertestuale"/>
@@ -1837,7 +1837,7 @@
                 <w:noProof/>
                 <w:webHidden/>
               </w:rPr>
-              <w:instrText xml:space="preserve"> PAGEREF _Toc156895246 \h </w:instrText>
+              <w:instrText xml:space="preserve"> PAGEREF _Toc157151779 \h </w:instrText>
             </w:r>
             <w:r>
               <w:rPr>
@@ -1882,7 +1882,7 @@
               <w:lang w:eastAsia="it-IT"/>
             </w:rPr>
           </w:pPr>
-          <w:hyperlink w:anchor="_Toc156895247" w:history="1">
+          <w:hyperlink w:anchor="_Toc157151780" w:history="1">
             <w:r>
               <w:rPr>
                 <w:rStyle w:val="Collegamentoipertestuale"/>
@@ -1910,7 +1910,7 @@
                 <w:noProof/>
                 <w:webHidden/>
               </w:rPr>
-              <w:instrText xml:space="preserve"> PAGEREF _Toc156895247 \h </w:instrText>
+              <w:instrText xml:space="preserve"> PAGEREF _Toc157151780 \h </w:instrText>
             </w:r>
             <w:r>
               <w:rPr>
@@ -1955,7 +1955,7 @@
               <w:lang w:eastAsia="it-IT"/>
             </w:rPr>
           </w:pPr>
-          <w:hyperlink w:anchor="_Toc156895248" w:history="1">
+          <w:hyperlink w:anchor="_Toc157151781" w:history="1">
             <w:r>
               <w:rPr>
                 <w:rStyle w:val="Collegamentoipertestuale"/>
@@ -1983,7 +1983,7 @@
                 <w:noProof/>
                 <w:webHidden/>
               </w:rPr>
-              <w:instrText xml:space="preserve"> PAGEREF _Toc156895248 \h </w:instrText>
+              <w:instrText xml:space="preserve"> PAGEREF _Toc157151781 \h </w:instrText>
             </w:r>
             <w:r>
               <w:rPr>
@@ -2038,7 +2038,7 @@
           <w:lang w:val="en-US"/>
         </w:rPr>
       </w:pPr>
-      <w:bookmarkStart w:id="0" w:name="_Toc156895222"/>
+      <w:bookmarkStart w:id="0" w:name="_Toc157151755"/>
       <w:r>
         <w:rPr>
           <w:lang w:val="en-US"/>
@@ -2060,7 +2060,7 @@
         </w:rPr>
       </w:pPr>
       <w:bookmarkStart w:id="1" w:name="_Toc156116275"/>
-      <w:bookmarkStart w:id="2" w:name="_Toc156895223"/>
+      <w:bookmarkStart w:id="2" w:name="_Toc157151756"/>
       <w:r>
         <w:rPr>
           <w:lang w:val="en-US"/>
@@ -2172,7 +2172,7 @@
         </w:rPr>
       </w:pPr>
       <w:bookmarkStart w:id="3" w:name="_Toc156116276"/>
-      <w:bookmarkStart w:id="4" w:name="_Toc156895224"/>
+      <w:bookmarkStart w:id="4" w:name="_Toc157151757"/>
       <w:r>
         <w:rPr>
           <w:lang w:val="en-US"/>
@@ -2281,7 +2281,7 @@
         </w:rPr>
       </w:pPr>
       <w:bookmarkStart w:id="5" w:name="_Toc156116277"/>
-      <w:bookmarkStart w:id="6" w:name="_Toc156895225"/>
+      <w:bookmarkStart w:id="6" w:name="_Toc157151758"/>
       <w:r>
         <w:rPr>
           <w:lang w:val="en-US"/>
@@ -2473,7 +2473,7 @@
         </w:rPr>
       </w:pPr>
       <w:bookmarkStart w:id="7" w:name="_Toc156116278"/>
-      <w:bookmarkStart w:id="8" w:name="_Toc156895226"/>
+      <w:bookmarkStart w:id="8" w:name="_Toc157151759"/>
       <w:r>
         <w:rPr>
           <w:lang w:val="en-US"/>
@@ -2578,7 +2578,7 @@
           <w:lang w:val="en-US"/>
         </w:rPr>
       </w:pPr>
-      <w:bookmarkStart w:id="10" w:name="_Toc156895227"/>
+      <w:bookmarkStart w:id="10" w:name="_Toc157151760"/>
       <w:r>
         <w:rPr>
           <w:lang w:val="en-US"/>
@@ -2685,8 +2685,8 @@
         </w:rPr>
       </w:pPr>
       <w:bookmarkStart w:id="11" w:name="_Toc156739632"/>
-      <w:bookmarkStart w:id="12" w:name="_Toc156895228"/>
-      <w:bookmarkStart w:id="13" w:name="_Toc156116281"/>
+      <w:bookmarkStart w:id="12" w:name="_Toc156116281"/>
+      <w:bookmarkStart w:id="13" w:name="_Toc157151761"/>
       <w:r>
         <w:rPr>
           <w:lang w:val="en-US"/>
@@ -2695,7 +2695,7 @@
         <w:t>Structure Theorem</w:t>
       </w:r>
       <w:bookmarkEnd w:id="11"/>
-      <w:bookmarkEnd w:id="12"/>
+      <w:bookmarkEnd w:id="13"/>
     </w:p>
     <w:p>
       <w:pPr>
@@ -3594,6 +3594,13 @@
             <w:rFonts w:ascii="Cambria Math" w:hAnsi="Cambria Math"/>
             <w:lang w:val="en-US"/>
           </w:rPr>
+          <m:t xml:space="preserve"> </m:t>
+        </m:r>
+        <m:r>
+          <w:rPr>
+            <w:rFonts w:ascii="Cambria Math" w:hAnsi="Cambria Math"/>
+            <w:lang w:val="en-US"/>
+          </w:rPr>
           <m:t>Q</m:t>
         </m:r>
         <m:d>
@@ -4034,7 +4041,7 @@
           <w:lang w:val="en-US"/>
         </w:rPr>
       </w:pPr>
-      <w:bookmarkStart w:id="15" w:name="_Toc156895229"/>
+      <w:bookmarkStart w:id="15" w:name="_Toc157151762"/>
       <w:r>
         <w:rPr>
           <w:lang w:val="en-US"/>
@@ -4057,16 +4064,16 @@
           <w:lang w:val="en-US"/>
         </w:rPr>
         <w:drawing>
-          <wp:anchor distT="0" distB="0" distL="114300" distR="114300" simplePos="0" relativeHeight="251705344" behindDoc="0" locked="0" layoutInCell="1" allowOverlap="1" wp14:anchorId="386F6779" wp14:editId="1EA180F8">
+          <wp:anchor distT="0" distB="0" distL="114300" distR="114300" simplePos="0" relativeHeight="251705344" behindDoc="0" locked="0" layoutInCell="1" allowOverlap="1" wp14:anchorId="386F6779" wp14:editId="029F3C86">
             <wp:simplePos x="0" y="0"/>
             <wp:positionH relativeFrom="column">
-              <wp:posOffset>1128395</wp:posOffset>
+              <wp:posOffset>734060</wp:posOffset>
             </wp:positionH>
             <wp:positionV relativeFrom="paragraph">
-              <wp:posOffset>128149</wp:posOffset>
+              <wp:posOffset>156210</wp:posOffset>
             </wp:positionV>
-            <wp:extent cx="4239895" cy="720090"/>
-            <wp:effectExtent l="0" t="0" r="8255" b="3810"/>
+            <wp:extent cx="4636135" cy="787400"/>
+            <wp:effectExtent l="0" t="0" r="0" b="0"/>
             <wp:wrapSquare wrapText="bothSides"/>
             <wp:docPr id="557059943" name="Immagine 1" descr="Immagine che contiene testo, Carattere, schermata, bianco&#10;&#10;Descrizione generata automaticamente"/>
             <wp:cNvGraphicFramePr>
@@ -4088,7 +4095,7 @@
                   <pic:spPr>
                     <a:xfrm>
                       <a:off x="0" y="0"/>
-                      <a:ext cx="4239895" cy="720090"/>
+                      <a:ext cx="4636135" cy="787400"/>
                     </a:xfrm>
                     <a:prstGeom prst="rect">
                       <a:avLst/>
@@ -4780,14 +4787,14 @@
           <w:lang w:val="en-US"/>
         </w:rPr>
       </w:pPr>
-      <w:bookmarkStart w:id="16" w:name="_Toc156895230"/>
+      <w:bookmarkStart w:id="16" w:name="_Toc157151763"/>
       <w:r>
         <w:rPr>
           <w:lang w:val="en-US"/>
         </w:rPr>
         <w:t>Primitive Recursive Functions</w:t>
       </w:r>
-      <w:bookmarkEnd w:id="13"/>
+      <w:bookmarkEnd w:id="12"/>
       <w:bookmarkEnd w:id="16"/>
     </w:p>
     <w:p>
@@ -4802,16 +4809,16 @@
           <w:lang w:val="en-US"/>
         </w:rPr>
         <w:drawing>
-          <wp:anchor distT="0" distB="0" distL="114300" distR="114300" simplePos="0" relativeHeight="251703296" behindDoc="0" locked="0" layoutInCell="1" allowOverlap="1" wp14:anchorId="514D18B8" wp14:editId="3B932717">
+          <wp:anchor distT="0" distB="0" distL="114300" distR="114300" simplePos="0" relativeHeight="251703296" behindDoc="0" locked="0" layoutInCell="1" allowOverlap="1" wp14:anchorId="514D18B8" wp14:editId="1FA6DD69">
             <wp:simplePos x="0" y="0"/>
             <wp:positionH relativeFrom="column">
-              <wp:posOffset>555625</wp:posOffset>
+              <wp:posOffset>452755</wp:posOffset>
             </wp:positionH>
             <wp:positionV relativeFrom="paragraph">
-              <wp:posOffset>10011</wp:posOffset>
+              <wp:posOffset>45720</wp:posOffset>
             </wp:positionV>
-            <wp:extent cx="5119370" cy="2406015"/>
-            <wp:effectExtent l="0" t="0" r="5080" b="0"/>
+            <wp:extent cx="5295900" cy="2488565"/>
+            <wp:effectExtent l="0" t="0" r="0" b="6985"/>
             <wp:wrapSquare wrapText="bothSides"/>
             <wp:docPr id="1815572671" name="Immagine 1" descr="Immagine che contiene testo, schermata, Carattere, documento&#10;&#10;Descrizione generata automaticamente"/>
             <wp:cNvGraphicFramePr>
@@ -4833,7 +4840,7 @@
                   <pic:spPr>
                     <a:xfrm>
                       <a:off x="0" y="0"/>
-                      <a:ext cx="5119370" cy="2406015"/>
+                      <a:ext cx="5295900" cy="2488565"/>
                     </a:xfrm>
                     <a:prstGeom prst="rect">
                       <a:avLst/>
@@ -4920,7 +4927,7 @@
         </w:rPr>
       </w:pPr>
       <w:bookmarkStart w:id="17" w:name="_Toc156116282"/>
-      <w:bookmarkStart w:id="18" w:name="_Toc156895231"/>
+      <w:bookmarkStart w:id="18" w:name="_Toc157151764"/>
       <w:r>
         <w:rPr>
           <w:lang w:val="en-US"/>
@@ -5489,7 +5496,7 @@
         </w:rPr>
       </w:pPr>
       <w:bookmarkStart w:id="19" w:name="_Toc156116285"/>
-      <w:bookmarkStart w:id="20" w:name="_Toc156895232"/>
+      <w:bookmarkStart w:id="20" w:name="_Toc157151765"/>
       <w:r>
         <w:rPr>
           <w:lang w:val="en-US"/>
@@ -5511,16 +5518,16 @@
           <w:lang w:val="en-US"/>
         </w:rPr>
         <w:drawing>
-          <wp:anchor distT="0" distB="0" distL="114300" distR="114300" simplePos="0" relativeHeight="251667456" behindDoc="0" locked="0" layoutInCell="1" allowOverlap="1" wp14:anchorId="6F96A39C" wp14:editId="45283AFB">
+          <wp:anchor distT="0" distB="0" distL="114300" distR="114300" simplePos="0" relativeHeight="251667456" behindDoc="0" locked="0" layoutInCell="1" allowOverlap="1" wp14:anchorId="6F96A39C" wp14:editId="4D5C0DA8">
             <wp:simplePos x="0" y="0"/>
             <wp:positionH relativeFrom="column">
-              <wp:posOffset>884241</wp:posOffset>
+              <wp:posOffset>588010</wp:posOffset>
             </wp:positionH>
             <wp:positionV relativeFrom="paragraph">
-              <wp:posOffset>77645</wp:posOffset>
+              <wp:posOffset>78740</wp:posOffset>
             </wp:positionV>
-            <wp:extent cx="4769485" cy="534035"/>
-            <wp:effectExtent l="0" t="0" r="0" b="0"/>
+            <wp:extent cx="5160645" cy="577850"/>
+            <wp:effectExtent l="0" t="0" r="1905" b="0"/>
             <wp:wrapSquare wrapText="bothSides"/>
             <wp:docPr id="1077829849" name="Immagine 1"/>
             <wp:cNvGraphicFramePr>
@@ -5542,7 +5549,7 @@
                   <pic:spPr>
                     <a:xfrm>
                       <a:off x="0" y="0"/>
-                      <a:ext cx="4769485" cy="534035"/>
+                      <a:ext cx="5160645" cy="577850"/>
                     </a:xfrm>
                     <a:prstGeom prst="rect">
                       <a:avLst/>
@@ -5587,7 +5594,7 @@
         </w:rPr>
       </w:pPr>
       <w:bookmarkStart w:id="21" w:name="_Toc156116286"/>
-      <w:bookmarkStart w:id="22" w:name="_Toc156895233"/>
+      <w:bookmarkStart w:id="22" w:name="_Toc157151766"/>
       <w:r>
         <w:rPr>
           <w:lang w:val="en-US"/>
@@ -5611,16 +5618,16 @@
           <w:lang w:val="en-US"/>
         </w:rPr>
         <w:drawing>
-          <wp:anchor distT="0" distB="0" distL="114300" distR="114300" simplePos="0" relativeHeight="251699200" behindDoc="0" locked="0" layoutInCell="1" allowOverlap="1" wp14:anchorId="5EDA9BC7" wp14:editId="4CD94E8C">
+          <wp:anchor distT="0" distB="0" distL="114300" distR="114300" simplePos="0" relativeHeight="251699200" behindDoc="0" locked="0" layoutInCell="1" allowOverlap="1" wp14:anchorId="5EDA9BC7" wp14:editId="41383B0D">
             <wp:simplePos x="0" y="0"/>
             <wp:positionH relativeFrom="column">
-              <wp:posOffset>852191</wp:posOffset>
+              <wp:posOffset>524510</wp:posOffset>
             </wp:positionH>
             <wp:positionV relativeFrom="paragraph">
-              <wp:posOffset>61714</wp:posOffset>
+              <wp:posOffset>60960</wp:posOffset>
             </wp:positionV>
-            <wp:extent cx="4647565" cy="380365"/>
-            <wp:effectExtent l="0" t="0" r="635" b="635"/>
+            <wp:extent cx="5198110" cy="425450"/>
+            <wp:effectExtent l="0" t="0" r="2540" b="0"/>
             <wp:wrapSquare wrapText="bothSides"/>
             <wp:docPr id="327133323" name="Immagine 1"/>
             <wp:cNvGraphicFramePr>
@@ -5642,7 +5649,7 @@
                   <pic:spPr>
                     <a:xfrm>
                       <a:off x="0" y="0"/>
-                      <a:ext cx="4647565" cy="380365"/>
+                      <a:ext cx="5198110" cy="425450"/>
                     </a:xfrm>
                     <a:prstGeom prst="rect">
                       <a:avLst/>
@@ -5684,7 +5691,7 @@
           <w:lang w:val="en-US"/>
         </w:rPr>
       </w:pPr>
-      <w:bookmarkStart w:id="24" w:name="_Toc156895234"/>
+      <w:bookmarkStart w:id="24" w:name="_Toc157151767"/>
       <w:r>
         <w:rPr>
           <w:lang w:val="en-US"/>
@@ -5762,7 +5769,7 @@
                 <w:rFonts w:ascii="Cambria Math" w:hAnsi="Cambria Math"/>
                 <w:lang w:val="en-US"/>
               </w:rPr>
-              <m:t xml:space="preserve">x </m:t>
+              <m:t>x</m:t>
             </m:r>
           </m:e>
         </m:d>
@@ -5811,6 +5818,7 @@
         </m:r>
         <m:r>
           <m:rPr>
+            <m:scr m:val="script"/>
             <m:sty m:val="p"/>
           </m:rPr>
           <w:rPr>
@@ -6012,7 +6020,18 @@
           <w:rPr>
             <w:rFonts w:ascii="Cambria Math" w:hAnsi="Cambria Math"/>
           </w:rPr>
-          <m:t>θ∈A</m:t>
+          <m:t>θ∈</m:t>
+        </m:r>
+        <m:r>
+          <m:rPr>
+            <m:scr m:val="script"/>
+            <m:sty m:val="p"/>
+          </m:rPr>
+          <w:rPr>
+            <w:rFonts w:ascii="Cambria Math" w:hAnsi="Cambria Math"/>
+            <w:lang w:val="en-US"/>
+          </w:rPr>
+          <m:t>A</m:t>
         </m:r>
       </m:oMath>
       <w:r>
@@ -6052,7 +6071,43 @@
             <w:rFonts w:ascii="Cambria Math" w:hAnsi="Cambria Math"/>
             <w:lang w:val="en-US"/>
           </w:rPr>
-          <m:t>∃f∈C.f∉A∧∃θ⊆f finite, θ∈A⇒</m:t>
+          <m:t>∃f∈C.f∉</m:t>
+        </m:r>
+        <m:r>
+          <m:rPr>
+            <m:scr m:val="script"/>
+            <m:sty m:val="p"/>
+          </m:rPr>
+          <w:rPr>
+            <w:rFonts w:ascii="Cambria Math" w:hAnsi="Cambria Math"/>
+            <w:lang w:val="en-US"/>
+          </w:rPr>
+          <m:t>A</m:t>
+        </m:r>
+        <m:r>
+          <w:rPr>
+            <w:rFonts w:ascii="Cambria Math" w:hAnsi="Cambria Math"/>
+            <w:lang w:val="en-US"/>
+          </w:rPr>
+          <m:t>∧∃θ⊆f finite, θ∈</m:t>
+        </m:r>
+        <m:r>
+          <m:rPr>
+            <m:scr m:val="script"/>
+            <m:sty m:val="p"/>
+          </m:rPr>
+          <w:rPr>
+            <w:rFonts w:ascii="Cambria Math" w:hAnsi="Cambria Math"/>
+            <w:lang w:val="en-US"/>
+          </w:rPr>
+          <m:t>A</m:t>
+        </m:r>
+        <m:r>
+          <w:rPr>
+            <w:rFonts w:ascii="Cambria Math" w:hAnsi="Cambria Math"/>
+            <w:lang w:val="en-US"/>
+          </w:rPr>
+          <m:t>⇒</m:t>
         </m:r>
         <m:r>
           <m:rPr>
@@ -6090,7 +6145,43 @@
             <w:rFonts w:ascii="Cambria Math" w:hAnsi="Cambria Math"/>
             <w:lang w:val="en-US"/>
           </w:rPr>
-          <m:t>∃f∈C.f∈A∧∀θ⊆f finite, θ∉A⇒</m:t>
+          <m:t>∃f∈C.f∈</m:t>
+        </m:r>
+        <m:r>
+          <m:rPr>
+            <m:scr m:val="script"/>
+            <m:sty m:val="p"/>
+          </m:rPr>
+          <w:rPr>
+            <w:rFonts w:ascii="Cambria Math" w:hAnsi="Cambria Math"/>
+            <w:lang w:val="en-US"/>
+          </w:rPr>
+          <m:t>A</m:t>
+        </m:r>
+        <m:r>
+          <w:rPr>
+            <w:rFonts w:ascii="Cambria Math" w:hAnsi="Cambria Math"/>
+            <w:lang w:val="en-US"/>
+          </w:rPr>
+          <m:t>∧∀θ⊆f finite, θ∉</m:t>
+        </m:r>
+        <m:r>
+          <m:rPr>
+            <m:scr m:val="script"/>
+            <m:sty m:val="p"/>
+          </m:rPr>
+          <w:rPr>
+            <w:rFonts w:ascii="Cambria Math" w:hAnsi="Cambria Math"/>
+            <w:lang w:val="en-US"/>
+          </w:rPr>
+          <m:t>A</m:t>
+        </m:r>
+        <m:r>
+          <w:rPr>
+            <w:rFonts w:ascii="Cambria Math" w:hAnsi="Cambria Math"/>
+            <w:lang w:val="en-US"/>
+          </w:rPr>
+          <m:t>⇒</m:t>
         </m:r>
         <m:r>
           <m:rPr>
@@ -6123,7 +6214,7 @@
           <w:lang w:val="en-US"/>
         </w:rPr>
       </w:pPr>
-      <w:bookmarkStart w:id="26" w:name="_Toc156895235"/>
+      <w:bookmarkStart w:id="26" w:name="_Toc157151768"/>
       <w:r>
         <w:rPr>
           <w:lang w:val="en-US"/>
@@ -6146,16 +6237,16 @@
           <w:lang w:val="en-US"/>
         </w:rPr>
         <w:drawing>
-          <wp:anchor distT="0" distB="0" distL="114300" distR="114300" simplePos="0" relativeHeight="251671552" behindDoc="0" locked="0" layoutInCell="1" allowOverlap="1" wp14:anchorId="32A77229" wp14:editId="0B8A3454">
+          <wp:anchor distT="0" distB="0" distL="114300" distR="114300" simplePos="0" relativeHeight="251671552" behindDoc="0" locked="0" layoutInCell="1" allowOverlap="1" wp14:anchorId="32A77229" wp14:editId="0233B7DA">
             <wp:simplePos x="0" y="0"/>
             <wp:positionH relativeFrom="column">
-              <wp:posOffset>895350</wp:posOffset>
+              <wp:posOffset>447675</wp:posOffset>
             </wp:positionH>
             <wp:positionV relativeFrom="paragraph">
-              <wp:posOffset>60744</wp:posOffset>
+              <wp:posOffset>57150</wp:posOffset>
             </wp:positionV>
-            <wp:extent cx="4503420" cy="396875"/>
-            <wp:effectExtent l="0" t="0" r="0" b="3175"/>
+            <wp:extent cx="5475605" cy="482600"/>
+            <wp:effectExtent l="0" t="0" r="0" b="0"/>
             <wp:wrapSquare wrapText="bothSides"/>
             <wp:docPr id="426819910" name="Immagine 1"/>
             <wp:cNvGraphicFramePr>
@@ -6177,7 +6268,7 @@
                   <pic:spPr>
                     <a:xfrm>
                       <a:off x="0" y="0"/>
-                      <a:ext cx="4503420" cy="396875"/>
+                      <a:ext cx="5475605" cy="482600"/>
                     </a:xfrm>
                     <a:prstGeom prst="rect">
                       <a:avLst/>
@@ -6225,7 +6316,7 @@
           <w:lang w:val="en-US"/>
         </w:rPr>
       </w:pPr>
-      <w:bookmarkStart w:id="27" w:name="_Toc156895236"/>
+      <w:bookmarkStart w:id="27" w:name="_Toc157151769"/>
       <w:r>
         <w:rPr>
           <w:lang w:val="en-US"/>
@@ -6246,7 +6337,7 @@
           <w:lang w:val="en-US"/>
         </w:rPr>
       </w:pPr>
-      <w:bookmarkStart w:id="28" w:name="_Toc156895237"/>
+      <w:bookmarkStart w:id="28" w:name="_Toc157151770"/>
       <w:r>
         <w:rPr>
           <w:lang w:val="en-US"/>
@@ -8487,7 +8578,7 @@
           <w:lang w:val="en-US"/>
         </w:rPr>
       </w:pPr>
-      <w:bookmarkStart w:id="29" w:name="_Toc156895238"/>
+      <w:bookmarkStart w:id="29" w:name="_Toc157151771"/>
       <w:r>
         <w:rPr>
           <w:lang w:val="en-US"/>
@@ -9785,7 +9876,7 @@
           <w:lang w:val="en-US"/>
         </w:rPr>
       </w:pPr>
-      <w:bookmarkStart w:id="30" w:name="_Toc156895239"/>
+      <w:bookmarkStart w:id="30" w:name="_Toc157151772"/>
       <w:r>
         <w:rPr>
           <w:lang w:val="en-US"/>
@@ -11193,7 +11284,7 @@
           <w:lang w:val="en-US"/>
         </w:rPr>
       </w:pPr>
-      <w:bookmarkStart w:id="31" w:name="_Toc156895240"/>
+      <w:bookmarkStart w:id="31" w:name="_Toc157151773"/>
       <w:r>
         <w:rPr>
           <w:lang w:val="en-US"/>
@@ -11244,6 +11335,12 @@
           <w:lang w:val="en-US"/>
         </w:rPr>
         <w:t>So, they have to define and handle all cases by definition</w:t>
+      </w:r>
+      <w:r>
+        <w:rPr>
+          <w:lang w:val="en-US"/>
+        </w:rPr>
+        <w:t xml:space="preserve"> (by construction you write)</w:t>
       </w:r>
     </w:p>
     <w:p>
@@ -11846,7 +11943,7 @@
           <w:lang w:val="en-US"/>
         </w:rPr>
       </w:pPr>
-      <w:bookmarkStart w:id="32" w:name="_Toc156895241"/>
+      <w:bookmarkStart w:id="32" w:name="_Toc157151774"/>
       <w:r>
         <w:rPr>
           <w:lang w:val="en-US"/>
@@ -13639,8 +13736,8 @@
           <w:lang w:val="en-US"/>
         </w:rPr>
       </w:pPr>
-      <w:bookmarkStart w:id="33" w:name="_Toc156895242"/>
-      <w:bookmarkStart w:id="34" w:name="_Hlk156147411"/>
+      <w:bookmarkStart w:id="33" w:name="_Hlk156147411"/>
+      <w:bookmarkStart w:id="34" w:name="_Toc157151775"/>
       <w:r>
         <w:rPr>
           <w:lang w:val="en-US"/>
@@ -13648,14 +13745,152 @@
         <w:lastRenderedPageBreak/>
         <w:t>Recursiveness of sets</w:t>
       </w:r>
-      <w:bookmarkEnd w:id="33"/>
-    </w:p>
-    <w:p>
-      <w:pPr>
-        <w:rPr>
-          <w:lang w:val="en-US"/>
-        </w:rPr>
-      </w:pPr>
+      <w:bookmarkEnd w:id="34"/>
+    </w:p>
+    <w:p>
+      <w:pPr>
+        <w:rPr>
+          <w:lang w:val="en-US"/>
+        </w:rPr>
+      </w:pPr>
+      <w:r>
+        <w:rPr>
+          <w:lang w:val="en-US"/>
+        </w:rPr>
+        <w:t xml:space="preserve">It’s better to start seeing if a set is not r.e. </w:t>
+      </w:r>
+      <w:r>
+        <w:rPr>
+          <w:lang w:val="en-US"/>
+        </w:rPr>
+        <w:sym w:font="Wingdings" w:char="F0E0"/>
+      </w:r>
+      <w:r>
+        <w:rPr>
+          <w:lang w:val="en-US"/>
+        </w:rPr>
+        <w:t xml:space="preserve"> then it will be also not recursive. In words, one could show:</w:t>
+      </w:r>
+    </w:p>
+    <w:p>
+      <w:pPr>
+        <w:pStyle w:val="Paragrafoelenco"/>
+        <w:numPr>
+          <w:ilvl w:val="0"/>
+          <w:numId w:val="1"/>
+        </w:numPr>
+        <w:rPr>
+          <w:lang w:val="en-US"/>
+        </w:rPr>
+      </w:pPr>
+      <w:r>
+        <w:rPr>
+          <w:lang w:val="en-US"/>
+        </w:rPr>
+        <w:t xml:space="preserve">r.e. </w:t>
+      </w:r>
+      <w:r>
+        <w:rPr>
+          <w:lang w:val="en-US"/>
+        </w:rPr>
+        <w:sym w:font="Wingdings" w:char="F0E0"/>
+      </w:r>
+      <w:r>
+        <w:rPr>
+          <w:lang w:val="en-US"/>
+        </w:rPr>
+        <w:t xml:space="preserve"> you can write a semicharacteristic function</w:t>
+      </w:r>
+    </w:p>
+    <w:p>
+      <w:pPr>
+        <w:pStyle w:val="Paragrafoelenco"/>
+        <w:numPr>
+          <w:ilvl w:val="0"/>
+          <w:numId w:val="1"/>
+        </w:numPr>
+        <w:rPr>
+          <w:lang w:val="en-US"/>
+        </w:rPr>
+      </w:pPr>
+      <w:r>
+        <w:rPr>
+          <w:lang w:val="en-US"/>
+        </w:rPr>
+        <w:t xml:space="preserve">not r.e. </w:t>
+      </w:r>
+      <w:r>
+        <w:rPr>
+          <w:lang w:val="en-US"/>
+        </w:rPr>
+        <w:sym w:font="Wingdings" w:char="F0E0"/>
+      </w:r>
+      <w:r>
+        <w:rPr>
+          <w:lang w:val="en-US"/>
+        </w:rPr>
+        <w:t xml:space="preserve"> you use a reduction from the complement of halting set/you use Rice-Shapiro</w:t>
+      </w:r>
+    </w:p>
+    <w:p>
+      <w:pPr>
+        <w:pStyle w:val="Paragrafoelenco"/>
+        <w:numPr>
+          <w:ilvl w:val="0"/>
+          <w:numId w:val="1"/>
+        </w:numPr>
+        <w:rPr>
+          <w:lang w:val="en-US"/>
+        </w:rPr>
+      </w:pPr>
+      <w:r>
+        <w:rPr>
+          <w:lang w:val="en-US"/>
+        </w:rPr>
+        <w:t xml:space="preserve">recursive </w:t>
+      </w:r>
+      <w:r>
+        <w:rPr>
+          <w:lang w:val="en-US"/>
+        </w:rPr>
+        <w:sym w:font="Wingdings" w:char="F0E0"/>
+      </w:r>
+      <w:r>
+        <w:rPr>
+          <w:lang w:val="en-US"/>
+        </w:rPr>
+        <w:t xml:space="preserve"> (usually it never happens in this exercises) you can write a characteristic function</w:t>
+      </w:r>
+    </w:p>
+    <w:p>
+      <w:pPr>
+        <w:pStyle w:val="Paragrafoelenco"/>
+        <w:numPr>
+          <w:ilvl w:val="0"/>
+          <w:numId w:val="1"/>
+        </w:numPr>
+        <w:rPr>
+          <w:lang w:val="en-US"/>
+        </w:rPr>
+      </w:pPr>
+      <w:r>
+        <w:rPr>
+          <w:lang w:val="en-US"/>
+        </w:rPr>
+        <w:t xml:space="preserve">not recursive </w:t>
+      </w:r>
+      <w:r>
+        <w:rPr>
+          <w:lang w:val="en-US"/>
+        </w:rPr>
+        <w:sym w:font="Wingdings" w:char="F0E0"/>
+      </w:r>
+      <w:r>
+        <w:rPr>
+          <w:lang w:val="en-US"/>
+        </w:rPr>
+        <w:t xml:space="preserve"> you use a reduction from the halting set/you use Rice’s Theorem formally</w:t>
+      </w:r>
     </w:p>
     <w:p>
       <w:pPr>
@@ -13668,7 +13903,7 @@
           <w:lang w:val="en-US"/>
         </w:rPr>
       </w:pPr>
-      <w:bookmarkStart w:id="35" w:name="_Toc156895243"/>
+      <w:bookmarkStart w:id="35" w:name="_Toc157151776"/>
       <w:r>
         <w:rPr>
           <w:lang w:val="en-US"/>
@@ -13683,6 +13918,37 @@
           <w:lang w:val="en-US"/>
         </w:rPr>
       </w:pPr>
+      <w:r>
+        <w:rPr>
+          <w:lang w:val="en-US"/>
+        </w:rPr>
+        <w:t xml:space="preserve">I suggest </w:t>
+      </w:r>
+      <w:r>
+        <w:rPr>
+          <w:lang w:val="en-US"/>
+        </w:rPr>
+        <w:t>understanding</w:t>
+      </w:r>
+      <w:r>
+        <w:rPr>
+          <w:lang w:val="en-US"/>
+        </w:rPr>
+        <w:t xml:space="preserve"> exactly what this theorem is saying.</w:t>
+      </w:r>
+    </w:p>
+    <w:p>
+      <w:pPr>
+        <w:rPr>
+          <w:lang w:val="en-US"/>
+        </w:rPr>
+      </w:pPr>
+      <w:r>
+        <w:rPr>
+          <w:lang w:val="en-US"/>
+        </w:rPr>
+        <w:t>Practically:</w:t>
+      </w:r>
     </w:p>
     <w:p>
       <w:pPr>
@@ -13692,30 +13958,18 @@
           <w:numId w:val="1"/>
         </w:numPr>
         <w:rPr>
-          <w:lang w:val="en-US"/>
-        </w:rPr>
-      </w:pPr>
-      <w:r>
-        <w:rPr>
-          <w:lang w:val="en-US"/>
-        </w:rPr>
-        <w:t xml:space="preserve">We use this one if </w:t>
-      </w:r>
-      <m:oMath>
-        <m:r>
-          <w:rPr>
-            <w:rFonts w:ascii="Cambria Math" w:hAnsi="Cambria Math"/>
-            <w:lang w:val="en-US"/>
-          </w:rPr>
-          <m:t>A</m:t>
-        </m:r>
-      </m:oMath>
-      <w:r>
-        <w:rPr>
-          <w:rFonts w:eastAsiaTheme="minorEastAsia"/>
-          <w:lang w:val="en-US"/>
-        </w:rPr>
-        <w:t xml:space="preserve"> is saturated</w:t>
+          <w:rFonts w:eastAsiaTheme="majorEastAsia" w:cstheme="majorBidi"/>
+          <w:color w:val="0F4761" w:themeColor="accent1" w:themeShade="BF"/>
+          <w:sz w:val="28"/>
+          <w:szCs w:val="28"/>
+          <w:lang w:val="en-US"/>
+        </w:rPr>
+      </w:pPr>
+      <w:r>
+        <w:rPr>
+          <w:lang w:val="en-US"/>
+        </w:rPr>
+        <w:t>find a function which is in the set/a subfunction not in the set</w:t>
       </w:r>
     </w:p>
     <w:p>
@@ -13726,89 +13980,125 @@
           <w:numId w:val="1"/>
         </w:numPr>
         <w:rPr>
-          <w:lang w:val="en-US"/>
-        </w:rPr>
-      </w:pPr>
-      <w:r>
-        <w:rPr>
-          <w:lang w:val="en-US"/>
-        </w:rPr>
-        <w:t xml:space="preserve">This usually happens when the exercises gives </w:t>
-      </w:r>
-      <m:oMath>
-        <m:sSub>
-          <m:sSubPr>
-            <m:ctrlPr>
-              <w:rPr>
-                <w:rFonts w:ascii="Cambria Math" w:hAnsi="Cambria Math"/>
-                <w:i/>
-                <w:lang w:val="en-US"/>
-              </w:rPr>
-            </m:ctrlPr>
-          </m:sSubPr>
-          <m:e>
-            <m:r>
-              <w:rPr>
-                <w:rFonts w:ascii="Cambria Math" w:hAnsi="Cambria Math"/>
-                <w:lang w:val="en-US"/>
-              </w:rPr>
-              <m:t>W</m:t>
-            </m:r>
-          </m:e>
-          <m:sub>
-            <m:r>
-              <w:rPr>
-                <w:rFonts w:ascii="Cambria Math" w:hAnsi="Cambria Math"/>
-                <w:lang w:val="en-US"/>
-              </w:rPr>
-              <m:t>x</m:t>
-            </m:r>
-          </m:sub>
-        </m:sSub>
-        <m:r>
-          <w:rPr>
-            <w:rFonts w:ascii="Cambria Math" w:hAnsi="Cambria Math"/>
-            <w:lang w:val="en-US"/>
-          </w:rPr>
-          <m:t xml:space="preserve">, </m:t>
-        </m:r>
-        <m:sSub>
-          <m:sSubPr>
-            <m:ctrlPr>
-              <w:rPr>
-                <w:rFonts w:ascii="Cambria Math" w:hAnsi="Cambria Math"/>
-                <w:i/>
-                <w:lang w:val="en-US"/>
-              </w:rPr>
-            </m:ctrlPr>
-          </m:sSubPr>
-          <m:e>
-            <m:r>
-              <w:rPr>
-                <w:rFonts w:ascii="Cambria Math" w:hAnsi="Cambria Math"/>
-                <w:lang w:val="en-US"/>
-              </w:rPr>
-              <m:t>E</m:t>
-            </m:r>
-          </m:e>
-          <m:sub>
-            <m:r>
-              <w:rPr>
-                <w:rFonts w:ascii="Cambria Math" w:hAnsi="Cambria Math"/>
-                <w:lang w:val="en-US"/>
-              </w:rPr>
-              <m:t>x</m:t>
-            </m:r>
-          </m:sub>
-        </m:sSub>
-      </m:oMath>
-      <w:r>
-        <w:rPr>
-          <w:rFonts w:eastAsiaTheme="minorEastAsia"/>
-          <w:iCs/>
-          <w:lang w:val="en-US"/>
-        </w:rPr>
-        <w:t xml:space="preserve"> or both of them</w:t>
+          <w:rFonts w:eastAsiaTheme="majorEastAsia" w:cstheme="majorBidi"/>
+          <w:color w:val="0F4761" w:themeColor="accent1" w:themeShade="BF"/>
+          <w:sz w:val="28"/>
+          <w:szCs w:val="28"/>
+          <w:lang w:val="en-US"/>
+        </w:rPr>
+      </w:pPr>
+      <w:r>
+        <w:rPr>
+          <w:lang w:val="en-US"/>
+        </w:rPr>
+        <w:t>alternatively</w:t>
+      </w:r>
+    </w:p>
+    <w:p>
+      <w:pPr>
+        <w:pStyle w:val="Paragrafoelenco"/>
+        <w:numPr>
+          <w:ilvl w:val="0"/>
+          <w:numId w:val="1"/>
+        </w:numPr>
+        <w:rPr>
+          <w:rFonts w:eastAsiaTheme="majorEastAsia" w:cstheme="majorBidi"/>
+          <w:color w:val="0F4761" w:themeColor="accent1" w:themeShade="BF"/>
+          <w:sz w:val="28"/>
+          <w:szCs w:val="28"/>
+          <w:lang w:val="en-US"/>
+        </w:rPr>
+      </w:pPr>
+      <w:r>
+        <w:rPr>
+          <w:lang w:val="en-US"/>
+        </w:rPr>
+        <w:t>find a function which is not in the set/a subfunction which is in the set</w:t>
+      </w:r>
+    </w:p>
+    <w:p>
+      <w:pPr>
+        <w:rPr>
+          <w:lang w:val="en-US"/>
+        </w:rPr>
+      </w:pPr>
+      <w:r>
+        <w:t>Then:</w:t>
+      </w:r>
+    </w:p>
+    <w:p>
+      <w:pPr>
+        <w:pStyle w:val="Paragrafoelenco"/>
+        <w:numPr>
+          <w:ilvl w:val="0"/>
+          <w:numId w:val="8"/>
+        </w:numPr>
+        <w:rPr>
+          <w:lang w:val="en-US"/>
+        </w:rPr>
+      </w:pPr>
+      <w:r>
+        <w:rPr>
+          <w:lang w:val="en-US"/>
+        </w:rPr>
+        <w:t>if something is in the normal set, normally it is not in the complement</w:t>
+      </w:r>
+    </w:p>
+    <w:p>
+      <w:pPr>
+        <w:pStyle w:val="Paragrafoelenco"/>
+        <w:numPr>
+          <w:ilvl w:val="1"/>
+          <w:numId w:val="8"/>
+        </w:numPr>
+        <w:rPr>
+          <w:rFonts w:eastAsiaTheme="majorEastAsia" w:cstheme="majorBidi"/>
+          <w:color w:val="0F4761" w:themeColor="accent1" w:themeShade="BF"/>
+          <w:sz w:val="28"/>
+          <w:szCs w:val="28"/>
+          <w:lang w:val="en-US"/>
+        </w:rPr>
+      </w:pPr>
+      <w:r>
+        <w:rPr>
+          <w:lang w:val="en-US"/>
+        </w:rPr>
+        <w:t>write the complement set so you exactly see what you are looking for</w:t>
+      </w:r>
+    </w:p>
+    <w:p>
+      <w:pPr>
+        <w:rPr>
+          <w:lang w:val="en-US"/>
+        </w:rPr>
+      </w:pPr>
+      <w:r>
+        <w:rPr>
+          <w:lang w:val="en-US"/>
+        </w:rPr>
+        <w:t>Use same reasoning for complement:</w:t>
+      </w:r>
+    </w:p>
+    <w:p>
+      <w:pPr>
+        <w:pStyle w:val="Paragrafoelenco"/>
+        <w:numPr>
+          <w:ilvl w:val="0"/>
+          <w:numId w:val="1"/>
+        </w:numPr>
+        <w:rPr>
+          <w:rFonts w:eastAsiaTheme="majorEastAsia" w:cstheme="majorBidi"/>
+          <w:color w:val="0F4761" w:themeColor="accent1" w:themeShade="BF"/>
+          <w:sz w:val="28"/>
+          <w:szCs w:val="28"/>
+          <w:lang w:val="en-US"/>
+        </w:rPr>
+      </w:pPr>
+      <w:r>
+        <w:rPr>
+          <w:lang w:val="en-US"/>
+        </w:rPr>
+        <w:t>find a function which is in the set/a subfunction not in the set</w:t>
       </w:r>
     </w:p>
     <w:p>
@@ -13819,16 +14109,87 @@
           <w:numId w:val="1"/>
         </w:numPr>
         <w:rPr>
-          <w:lang w:val="en-US"/>
-        </w:rPr>
-      </w:pPr>
+          <w:rFonts w:eastAsiaTheme="majorEastAsia" w:cstheme="majorBidi"/>
+          <w:color w:val="0F4761" w:themeColor="accent1" w:themeShade="BF"/>
+          <w:sz w:val="28"/>
+          <w:szCs w:val="28"/>
+          <w:lang w:val="en-US"/>
+        </w:rPr>
+      </w:pPr>
+      <w:r>
+        <w:rPr>
+          <w:lang w:val="en-US"/>
+        </w:rPr>
+        <w:t>alternatively</w:t>
+      </w:r>
+    </w:p>
+    <w:p>
+      <w:pPr>
+        <w:pStyle w:val="Paragrafoelenco"/>
+        <w:numPr>
+          <w:ilvl w:val="0"/>
+          <w:numId w:val="1"/>
+        </w:numPr>
+        <w:rPr>
+          <w:rFonts w:eastAsiaTheme="majorEastAsia" w:cstheme="majorBidi"/>
+          <w:color w:val="0F4761" w:themeColor="accent1" w:themeShade="BF"/>
+          <w:sz w:val="28"/>
+          <w:szCs w:val="28"/>
+          <w:lang w:val="en-US"/>
+        </w:rPr>
+      </w:pPr>
+      <w:r>
+        <w:rPr>
+          <w:lang w:val="en-US"/>
+        </w:rPr>
+        <w:t>find a function which is not in the set/a subfunction which is in the set</w:t>
+      </w:r>
+    </w:p>
+    <w:p>
+      <w:pPr>
+        <w:rPr>
+          <w:lang w:val="en-US"/>
+        </w:rPr>
+      </w:pPr>
+      <w:r>
+        <w:rPr>
+          <w:lang w:val="en-US"/>
+        </w:rPr>
+        <w:t>More specifically:</w:t>
+      </w:r>
+    </w:p>
+    <w:p>
+      <w:pPr>
+        <w:pStyle w:val="Paragrafoelenco"/>
+        <w:numPr>
+          <w:ilvl w:val="0"/>
+          <w:numId w:val="1"/>
+        </w:numPr>
+        <w:rPr>
+          <w:lang w:val="en-US"/>
+        </w:rPr>
+      </w:pPr>
+      <w:r>
+        <w:rPr>
+          <w:lang w:val="en-US"/>
+        </w:rPr>
+        <w:t xml:space="preserve">We use this one if </w:t>
+      </w:r>
+      <m:oMath>
+        <m:r>
+          <w:rPr>
+            <w:rFonts w:ascii="Cambria Math" w:hAnsi="Cambria Math"/>
+            <w:lang w:val="en-US"/>
+          </w:rPr>
+          <m:t>A</m:t>
+        </m:r>
+      </m:oMath>
       <w:r>
         <w:rPr>
           <w:rFonts w:eastAsiaTheme="minorEastAsia"/>
-          <w:iCs/>
-          <w:lang w:val="en-US"/>
-        </w:rPr>
-        <w:t>A set is saturated if there is a non-trivial property (finitely characterizable)</w:t>
+          <w:lang w:val="en-US"/>
+        </w:rPr>
+        <w:t xml:space="preserve"> is saturated</w:t>
       </w:r>
     </w:p>
     <w:p>
@@ -13839,43 +14200,22 @@
           <w:numId w:val="1"/>
         </w:numPr>
         <w:rPr>
-          <w:rFonts w:eastAsiaTheme="minorEastAsia"/>
-          <w:lang w:val="en-US"/>
-        </w:rPr>
-      </w:pPr>
+          <w:lang w:val="en-US"/>
+        </w:rPr>
+      </w:pPr>
+      <w:r>
+        <w:rPr>
+          <w:lang w:val="en-US"/>
+        </w:rPr>
+        <w:t xml:space="preserve">This usually happens when the exercises gives </w:t>
+      </w:r>
       <m:oMath>
-        <m:r>
-          <w:rPr>
-            <w:rFonts w:ascii="Cambria Math" w:eastAsiaTheme="minorEastAsia" w:hAnsi="Cambria Math"/>
-            <w:lang w:val="en-US"/>
-          </w:rPr>
-          <m:t xml:space="preserve">A={x </m:t>
-        </m:r>
-        <m:r>
-          <m:rPr>
-            <m:scr m:val="double-struck"/>
-            <m:sty m:val="p"/>
-          </m:rPr>
-          <w:rPr>
-            <w:rFonts w:ascii="Cambria Math" w:eastAsiaTheme="minorEastAsia" w:hAnsi="Cambria Math"/>
-            <w:lang w:val="en-US"/>
-          </w:rPr>
-          <m:t xml:space="preserve">∈N </m:t>
-        </m:r>
-        <m:r>
-          <w:rPr>
-            <w:rFonts w:ascii="Cambria Math" w:eastAsiaTheme="minorEastAsia" w:hAnsi="Cambria Math"/>
-            <w:lang w:val="en-US"/>
-          </w:rPr>
-          <m:t xml:space="preserve">| </m:t>
-        </m:r>
         <m:sSub>
           <m:sSubPr>
             <m:ctrlPr>
               <w:rPr>
-                <w:rFonts w:ascii="Cambria Math" w:eastAsiaTheme="minorEastAsia" w:hAnsi="Cambria Math"/>
+                <w:rFonts w:ascii="Cambria Math" w:hAnsi="Cambria Math"/>
                 <w:i/>
-                <w:iCs/>
                 <w:lang w:val="en-US"/>
               </w:rPr>
             </m:ctrlPr>
@@ -13883,16 +14223,16 @@
           <m:e>
             <m:r>
               <w:rPr>
-                <w:rFonts w:ascii="Cambria Math" w:eastAsiaTheme="minorEastAsia" w:hAnsi="Cambria Math"/>
-                <w:lang w:val="en-US"/>
-              </w:rPr>
-              <m:t>ϕ</m:t>
+                <w:rFonts w:ascii="Cambria Math" w:hAnsi="Cambria Math"/>
+                <w:lang w:val="en-US"/>
+              </w:rPr>
+              <m:t>W</m:t>
             </m:r>
           </m:e>
           <m:sub>
             <m:r>
               <w:rPr>
-                <w:rFonts w:ascii="Cambria Math" w:eastAsiaTheme="minorEastAsia" w:hAnsi="Cambria Math"/>
+                <w:rFonts w:ascii="Cambria Math" w:hAnsi="Cambria Math"/>
                 <w:lang w:val="en-US"/>
               </w:rPr>
               <m:t>x</m:t>
@@ -13900,15 +14240,41 @@
           </m:sub>
         </m:sSub>
         <m:r>
-          <m:rPr>
-            <m:scr m:val="script"/>
-          </m:rPr>
-          <w:rPr>
-            <w:rFonts w:ascii="Cambria Math" w:eastAsiaTheme="minorEastAsia" w:hAnsi="Cambria Math"/>
-            <w:lang w:val="en-US"/>
-          </w:rPr>
-          <m:t>∈A}</m:t>
-        </m:r>
+          <w:rPr>
+            <w:rFonts w:ascii="Cambria Math" w:hAnsi="Cambria Math"/>
+            <w:lang w:val="en-US"/>
+          </w:rPr>
+          <m:t xml:space="preserve">, </m:t>
+        </m:r>
+        <m:sSub>
+          <m:sSubPr>
+            <m:ctrlPr>
+              <w:rPr>
+                <w:rFonts w:ascii="Cambria Math" w:hAnsi="Cambria Math"/>
+                <w:i/>
+                <w:lang w:val="en-US"/>
+              </w:rPr>
+            </m:ctrlPr>
+          </m:sSubPr>
+          <m:e>
+            <m:r>
+              <w:rPr>
+                <w:rFonts w:ascii="Cambria Math" w:hAnsi="Cambria Math"/>
+                <w:lang w:val="en-US"/>
+              </w:rPr>
+              <m:t>E</m:t>
+            </m:r>
+          </m:e>
+          <m:sub>
+            <m:r>
+              <w:rPr>
+                <w:rFonts w:ascii="Cambria Math" w:hAnsi="Cambria Math"/>
+                <w:lang w:val="en-US"/>
+              </w:rPr>
+              <m:t>x</m:t>
+            </m:r>
+          </m:sub>
+        </m:sSub>
       </m:oMath>
       <w:r>
         <w:rPr>
@@ -13916,27 +14282,8 @@
           <w:iCs/>
           <w:lang w:val="en-US"/>
         </w:rPr>
-        <w:t xml:space="preserve"> and </w:t>
-      </w:r>
-      <m:oMath>
-        <m:r>
-          <m:rPr>
-            <m:scr m:val="script"/>
-          </m:rPr>
-          <w:rPr>
-            <w:rFonts w:ascii="Cambria Math" w:eastAsiaTheme="minorEastAsia" w:hAnsi="Cambria Math"/>
-            <w:lang w:val="en-US"/>
-          </w:rPr>
-          <m:t>A={</m:t>
-        </m:r>
-        <m:r>
-          <w:rPr>
-            <w:rFonts w:ascii="Cambria Math" w:eastAsiaTheme="minorEastAsia" w:hAnsi="Cambria Math"/>
-            <w:lang w:val="en-US"/>
-          </w:rPr>
-          <m:t>f | …}</m:t>
-        </m:r>
-      </m:oMath>
+        <w:t xml:space="preserve"> or both of them</w:t>
+      </w:r>
     </w:p>
     <w:p>
       <w:pPr>
@@ -13946,6 +14293,133 @@
           <w:numId w:val="1"/>
         </w:numPr>
         <w:rPr>
+          <w:lang w:val="en-US"/>
+        </w:rPr>
+      </w:pPr>
+      <w:r>
+        <w:rPr>
+          <w:rFonts w:eastAsiaTheme="minorEastAsia"/>
+          <w:iCs/>
+          <w:lang w:val="en-US"/>
+        </w:rPr>
+        <w:t>A set is saturated if there is a non-trivial property (finitely characterizable)</w:t>
+      </w:r>
+    </w:p>
+    <w:p>
+      <w:pPr>
+        <w:pStyle w:val="Paragrafoelenco"/>
+        <w:numPr>
+          <w:ilvl w:val="1"/>
+          <w:numId w:val="1"/>
+        </w:numPr>
+        <w:rPr>
+          <w:rFonts w:eastAsiaTheme="minorEastAsia"/>
+          <w:lang w:val="en-US"/>
+        </w:rPr>
+      </w:pPr>
+      <m:oMath>
+        <m:r>
+          <w:rPr>
+            <w:rFonts w:ascii="Cambria Math" w:eastAsiaTheme="minorEastAsia" w:hAnsi="Cambria Math"/>
+            <w:lang w:val="en-US"/>
+          </w:rPr>
+          <m:t xml:space="preserve">A={x </m:t>
+        </m:r>
+        <m:r>
+          <m:rPr>
+            <m:scr m:val="double-struck"/>
+            <m:sty m:val="p"/>
+          </m:rPr>
+          <w:rPr>
+            <w:rFonts w:ascii="Cambria Math" w:eastAsiaTheme="minorEastAsia" w:hAnsi="Cambria Math"/>
+            <w:lang w:val="en-US"/>
+          </w:rPr>
+          <m:t xml:space="preserve">∈N </m:t>
+        </m:r>
+        <m:r>
+          <w:rPr>
+            <w:rFonts w:ascii="Cambria Math" w:eastAsiaTheme="minorEastAsia" w:hAnsi="Cambria Math"/>
+            <w:lang w:val="en-US"/>
+          </w:rPr>
+          <m:t xml:space="preserve">| </m:t>
+        </m:r>
+        <m:sSub>
+          <m:sSubPr>
+            <m:ctrlPr>
+              <w:rPr>
+                <w:rFonts w:ascii="Cambria Math" w:eastAsiaTheme="minorEastAsia" w:hAnsi="Cambria Math"/>
+                <w:i/>
+                <w:iCs/>
+                <w:lang w:val="en-US"/>
+              </w:rPr>
+            </m:ctrlPr>
+          </m:sSubPr>
+          <m:e>
+            <m:r>
+              <w:rPr>
+                <w:rFonts w:ascii="Cambria Math" w:eastAsiaTheme="minorEastAsia" w:hAnsi="Cambria Math"/>
+                <w:lang w:val="en-US"/>
+              </w:rPr>
+              <m:t>ϕ</m:t>
+            </m:r>
+          </m:e>
+          <m:sub>
+            <m:r>
+              <w:rPr>
+                <w:rFonts w:ascii="Cambria Math" w:eastAsiaTheme="minorEastAsia" w:hAnsi="Cambria Math"/>
+                <w:lang w:val="en-US"/>
+              </w:rPr>
+              <m:t>x</m:t>
+            </m:r>
+          </m:sub>
+        </m:sSub>
+        <m:r>
+          <m:rPr>
+            <m:scr m:val="script"/>
+          </m:rPr>
+          <w:rPr>
+            <w:rFonts w:ascii="Cambria Math" w:eastAsiaTheme="minorEastAsia" w:hAnsi="Cambria Math"/>
+            <w:lang w:val="en-US"/>
+          </w:rPr>
+          <m:t>∈A}</m:t>
+        </m:r>
+      </m:oMath>
+      <w:r>
+        <w:rPr>
+          <w:rFonts w:eastAsiaTheme="minorEastAsia"/>
+          <w:iCs/>
+          <w:lang w:val="en-US"/>
+        </w:rPr>
+        <w:t xml:space="preserve"> and </w:t>
+      </w:r>
+      <m:oMath>
+        <m:r>
+          <m:rPr>
+            <m:scr m:val="script"/>
+          </m:rPr>
+          <w:rPr>
+            <w:rFonts w:ascii="Cambria Math" w:eastAsiaTheme="minorEastAsia" w:hAnsi="Cambria Math"/>
+            <w:lang w:val="en-US"/>
+          </w:rPr>
+          <m:t>A={</m:t>
+        </m:r>
+        <m:r>
+          <w:rPr>
+            <w:rFonts w:ascii="Cambria Math" w:eastAsiaTheme="minorEastAsia" w:hAnsi="Cambria Math"/>
+            <w:lang w:val="en-US"/>
+          </w:rPr>
+          <m:t>f | …}</m:t>
+        </m:r>
+      </m:oMath>
+    </w:p>
+    <w:p>
+      <w:pPr>
+        <w:pStyle w:val="Paragrafoelenco"/>
+        <w:numPr>
+          <w:ilvl w:val="1"/>
+          <w:numId w:val="1"/>
+        </w:numPr>
+        <w:rPr>
           <w:rFonts w:eastAsiaTheme="minorEastAsia"/>
           <w:lang w:val="en-US"/>
         </w:rPr>
@@ -14481,6 +14955,21 @@
     </w:p>
     <w:p>
       <w:pPr>
+        <w:rPr>
+          <w:rFonts w:eastAsiaTheme="minorEastAsia"/>
+          <w:lang w:val="en-US"/>
+        </w:rPr>
+      </w:pPr>
+      <w:r>
+        <w:rPr>
+          <w:rFonts w:eastAsiaTheme="minorEastAsia"/>
+          <w:lang w:val="en-US"/>
+        </w:rPr>
+        <w:br w:type="page"/>
+      </w:r>
+    </w:p>
+    <w:p>
+      <w:pPr>
         <w:pStyle w:val="Paragrafoelenco"/>
         <w:numPr>
           <w:ilvl w:val="0"/>
@@ -14496,6 +14985,7 @@
           <w:rFonts w:eastAsiaTheme="minorEastAsia"/>
           <w:lang w:val="en-US"/>
         </w:rPr>
+        <w:lastRenderedPageBreak/>
         <w:t xml:space="preserve">Usually, we use </w:t>
       </w:r>
       <m:oMath>
@@ -15646,22 +16136,6 @@
           <w:rFonts w:eastAsiaTheme="minorEastAsia"/>
           <w:lang w:val="en-US"/>
         </w:rPr>
-        <w:br w:type="page"/>
-      </w:r>
-    </w:p>
-    <w:p>
-      <w:pPr>
-        <w:rPr>
-          <w:rFonts w:eastAsiaTheme="minorEastAsia"/>
-          <w:lang w:val="en-US"/>
-        </w:rPr>
-      </w:pPr>
-      <w:r>
-        <w:rPr>
-          <w:rFonts w:eastAsiaTheme="minorEastAsia"/>
-          <w:lang w:val="en-US"/>
-        </w:rPr>
-        <w:lastRenderedPageBreak/>
         <w:t>Side note</w:t>
       </w:r>
       <w:r>
@@ -16187,268 +16661,6 @@
         </w:rPr>
         <w:t xml:space="preserve">Usually, if the set is not r.e. it is also not recursive. </w:t>
       </w:r>
-    </w:p>
-    <w:p>
-      <w:pPr>
-        <w:rPr>
-          <w:lang w:val="en-US"/>
-        </w:rPr>
-      </w:pPr>
-    </w:p>
-    <w:p>
-      <w:pPr>
-        <w:rPr>
-          <w:lang w:val="en-US"/>
-        </w:rPr>
-      </w:pPr>
-      <w:r>
-        <w:rPr>
-          <w:lang w:val="en-US"/>
-        </w:rPr>
-        <w:t>Practically:</w:t>
-      </w:r>
-    </w:p>
-    <w:p>
-      <w:pPr>
-        <w:pStyle w:val="Paragrafoelenco"/>
-        <w:numPr>
-          <w:ilvl w:val="0"/>
-          <w:numId w:val="1"/>
-        </w:numPr>
-        <w:rPr>
-          <w:rFonts w:eastAsiaTheme="majorEastAsia" w:cstheme="majorBidi"/>
-          <w:color w:val="0F4761" w:themeColor="accent1" w:themeShade="BF"/>
-          <w:sz w:val="28"/>
-          <w:szCs w:val="28"/>
-          <w:lang w:val="en-US"/>
-        </w:rPr>
-      </w:pPr>
-      <w:r>
-        <w:rPr>
-          <w:lang w:val="en-US"/>
-        </w:rPr>
-        <w:t>find a function which is in the set/a subfunction not in the set</w:t>
-      </w:r>
-    </w:p>
-    <w:p>
-      <w:pPr>
-        <w:pStyle w:val="Paragrafoelenco"/>
-        <w:numPr>
-          <w:ilvl w:val="1"/>
-          <w:numId w:val="1"/>
-        </w:numPr>
-        <w:rPr>
-          <w:rFonts w:eastAsiaTheme="majorEastAsia" w:cstheme="majorBidi"/>
-          <w:color w:val="0F4761" w:themeColor="accent1" w:themeShade="BF"/>
-          <w:sz w:val="28"/>
-          <w:szCs w:val="28"/>
-          <w:lang w:val="en-US"/>
-        </w:rPr>
-      </w:pPr>
-      <w:r>
-        <w:rPr>
-          <w:lang w:val="en-US"/>
-        </w:rPr>
-        <w:t>alternatively</w:t>
-      </w:r>
-    </w:p>
-    <w:p>
-      <w:pPr>
-        <w:pStyle w:val="Paragrafoelenco"/>
-        <w:numPr>
-          <w:ilvl w:val="0"/>
-          <w:numId w:val="1"/>
-        </w:numPr>
-        <w:rPr>
-          <w:rFonts w:eastAsiaTheme="majorEastAsia" w:cstheme="majorBidi"/>
-          <w:color w:val="0F4761" w:themeColor="accent1" w:themeShade="BF"/>
-          <w:sz w:val="28"/>
-          <w:szCs w:val="28"/>
-          <w:lang w:val="en-US"/>
-        </w:rPr>
-      </w:pPr>
-      <w:r>
-        <w:rPr>
-          <w:lang w:val="en-US"/>
-        </w:rPr>
-        <w:t xml:space="preserve">find a function which is </w:t>
-      </w:r>
-      <w:r>
-        <w:rPr>
-          <w:lang w:val="en-US"/>
-        </w:rPr>
-        <w:t xml:space="preserve">not </w:t>
-      </w:r>
-      <w:r>
-        <w:rPr>
-          <w:lang w:val="en-US"/>
-        </w:rPr>
-        <w:t xml:space="preserve">in the set/a subfunction </w:t>
-      </w:r>
-      <w:r>
-        <w:rPr>
-          <w:lang w:val="en-US"/>
-        </w:rPr>
-        <w:t>which is</w:t>
-      </w:r>
-      <w:r>
-        <w:rPr>
-          <w:lang w:val="en-US"/>
-        </w:rPr>
-        <w:t xml:space="preserve"> in the set</w:t>
-      </w:r>
-    </w:p>
-    <w:p>
-      <w:pPr>
-        <w:rPr>
-          <w:lang w:val="en-US"/>
-        </w:rPr>
-      </w:pPr>
-      <w:r>
-        <w:t>Then:</w:t>
-      </w:r>
-    </w:p>
-    <w:p>
-      <w:pPr>
-        <w:pStyle w:val="Paragrafoelenco"/>
-        <w:numPr>
-          <w:ilvl w:val="0"/>
-          <w:numId w:val="8"/>
-        </w:numPr>
-      </w:pPr>
-      <w:r>
-        <w:t xml:space="preserve">if something is in the normal set, </w:t>
-      </w:r>
-      <w:proofErr w:type="spellStart"/>
-      <w:r>
-        <w:t>normally</w:t>
-      </w:r>
-      <w:proofErr w:type="spellEnd"/>
-      <w:r>
-        <w:t xml:space="preserve"> it is not in the </w:t>
-      </w:r>
-      <w:proofErr w:type="spellStart"/>
-      <w:r>
-        <w:t>complement</w:t>
-      </w:r>
-      <w:proofErr w:type="spellEnd"/>
-    </w:p>
-    <w:p>
-      <w:pPr>
-        <w:pStyle w:val="Paragrafoelenco"/>
-        <w:numPr>
-          <w:ilvl w:val="1"/>
-          <w:numId w:val="8"/>
-        </w:numPr>
-        <w:rPr>
-          <w:rFonts w:eastAsiaTheme="majorEastAsia" w:cstheme="majorBidi"/>
-          <w:color w:val="0F4761" w:themeColor="accent1" w:themeShade="BF"/>
-          <w:sz w:val="28"/>
-          <w:szCs w:val="28"/>
-          <w:lang w:val="en-US"/>
-        </w:rPr>
-      </w:pPr>
-      <w:r>
-        <w:t xml:space="preserve">write the </w:t>
-      </w:r>
-      <w:proofErr w:type="spellStart"/>
-      <w:r>
-        <w:t>complement</w:t>
-      </w:r>
-      <w:proofErr w:type="spellEnd"/>
-      <w:r>
-        <w:t xml:space="preserve"> set so you exactly see what you are looking for</w:t>
-      </w:r>
-    </w:p>
-    <w:p>
-      <w:pPr>
-        <w:rPr>
-          <w:lang w:val="en-US"/>
-        </w:rPr>
-      </w:pPr>
-      <w:r>
-        <w:rPr>
-          <w:lang w:val="en-US"/>
-        </w:rPr>
-        <w:t>Use same reasoning for complement:</w:t>
-      </w:r>
-    </w:p>
-    <w:p>
-      <w:pPr>
-        <w:pStyle w:val="Paragrafoelenco"/>
-        <w:numPr>
-          <w:ilvl w:val="0"/>
-          <w:numId w:val="1"/>
-        </w:numPr>
-        <w:rPr>
-          <w:rFonts w:eastAsiaTheme="majorEastAsia" w:cstheme="majorBidi"/>
-          <w:color w:val="0F4761" w:themeColor="accent1" w:themeShade="BF"/>
-          <w:sz w:val="28"/>
-          <w:szCs w:val="28"/>
-          <w:lang w:val="en-US"/>
-        </w:rPr>
-      </w:pPr>
-      <w:r>
-        <w:rPr>
-          <w:lang w:val="en-US"/>
-        </w:rPr>
-        <w:t>find a function which is in the set/a subfunction not in the set</w:t>
-      </w:r>
-    </w:p>
-    <w:p>
-      <w:pPr>
-        <w:pStyle w:val="Paragrafoelenco"/>
-        <w:numPr>
-          <w:ilvl w:val="1"/>
-          <w:numId w:val="1"/>
-        </w:numPr>
-        <w:rPr>
-          <w:rFonts w:eastAsiaTheme="majorEastAsia" w:cstheme="majorBidi"/>
-          <w:color w:val="0F4761" w:themeColor="accent1" w:themeShade="BF"/>
-          <w:sz w:val="28"/>
-          <w:szCs w:val="28"/>
-          <w:lang w:val="en-US"/>
-        </w:rPr>
-      </w:pPr>
-      <w:r>
-        <w:rPr>
-          <w:lang w:val="en-US"/>
-        </w:rPr>
-        <w:t>alternatively</w:t>
-      </w:r>
-    </w:p>
-    <w:p>
-      <w:pPr>
-        <w:pStyle w:val="Paragrafoelenco"/>
-        <w:numPr>
-          <w:ilvl w:val="0"/>
-          <w:numId w:val="1"/>
-        </w:numPr>
-        <w:rPr>
-          <w:rFonts w:eastAsiaTheme="majorEastAsia" w:cstheme="majorBidi"/>
-          <w:color w:val="0F4761" w:themeColor="accent1" w:themeShade="BF"/>
-          <w:sz w:val="28"/>
-          <w:szCs w:val="28"/>
-          <w:lang w:val="en-US"/>
-        </w:rPr>
-      </w:pPr>
-      <w:r>
-        <w:rPr>
-          <w:lang w:val="en-US"/>
-        </w:rPr>
-        <w:t>find a function which is not in the set/a subfunction which is in the set</w:t>
-      </w:r>
-    </w:p>
-    <w:p>
-      <w:pPr>
-        <w:rPr>
-          <w:rFonts w:eastAsiaTheme="majorEastAsia" w:cstheme="majorBidi"/>
-          <w:color w:val="0F4761" w:themeColor="accent1" w:themeShade="BF"/>
-          <w:sz w:val="28"/>
-          <w:szCs w:val="28"/>
-          <w:lang w:val="en-US"/>
-        </w:rPr>
-      </w:pPr>
       <w:r>
         <w:rPr>
           <w:lang w:val="en-US"/>
@@ -16467,7 +16679,7 @@
           <w:lang w:val="en-US"/>
         </w:rPr>
       </w:pPr>
-      <w:bookmarkStart w:id="36" w:name="_Toc156895244"/>
+      <w:bookmarkStart w:id="36" w:name="_Toc157151777"/>
       <w:r>
         <w:rPr>
           <w:lang w:val="en-US"/>
@@ -20214,8 +20426,8 @@
           <w:lang w:val="en-US"/>
         </w:rPr>
       </w:pPr>
-      <w:bookmarkStart w:id="37" w:name="_Toc156895245"/>
-      <w:bookmarkEnd w:id="34"/>
+      <w:bookmarkStart w:id="37" w:name="_Toc157151778"/>
+      <w:bookmarkEnd w:id="33"/>
       <w:r>
         <w:rPr>
           <w:lang w:val="en-US"/>
@@ -20243,8 +20455,8 @@
           <w:lang w:val="en-US"/>
         </w:rPr>
       </w:pPr>
-      <w:bookmarkStart w:id="38" w:name="_Toc156895246"/>
-      <w:bookmarkStart w:id="39" w:name="_Hlk156147556"/>
+      <w:bookmarkStart w:id="38" w:name="_Hlk156147556"/>
+      <w:bookmarkStart w:id="39" w:name="_Toc157151779"/>
       <w:r>
         <w:rPr>
           <w:lang w:val="en-US"/>
@@ -20257,9 +20469,9 @@
         </w:rPr>
         <w:t>/computable</w:t>
       </w:r>
-      <w:bookmarkEnd w:id="38"/>
-    </w:p>
-    <w:bookmarkEnd w:id="39"/>
+      <w:bookmarkEnd w:id="39"/>
+    </w:p>
+    <w:bookmarkEnd w:id="38"/>
     <w:p>
       <w:pPr>
         <w:rPr>
@@ -20910,7 +21122,7 @@
           <w:lang w:val="en-US"/>
         </w:rPr>
       </w:pPr>
-      <w:bookmarkStart w:id="41" w:name="_Toc156895247"/>
+      <w:bookmarkStart w:id="41" w:name="_Toc157151780"/>
       <w:r>
         <w:rPr>
           <w:lang w:val="en-US"/>
@@ -21232,7 +21444,7 @@
           <w:lang w:val="en-US"/>
         </w:rPr>
       </w:pPr>
-      <w:bookmarkStart w:id="42" w:name="_Toc156895248"/>
+      <w:bookmarkStart w:id="42" w:name="_Toc157151781"/>
       <w:r>
         <w:rPr>
           <w:lang w:val="en-US"/>

</xml_diff>